<commit_message>
Se realizaron algunas tecnicas de refactoring
</commit_message>
<xml_diff>
--- a/Taller08_Refactoring.docx
+++ b/Taller08_Refactoring.docx
@@ -373,7 +373,7 @@
           <w:r>
             <w:fldChar w:fldCharType="separate"/>
           </w:r>
-          <w:hyperlink w:anchor="_Toc92355732" w:history="1">
+          <w:hyperlink w:anchor="_Toc92358448" w:history="1">
             <w:r>
               <w:rPr>
                 <w:rStyle w:val="Hipervnculo"/>
@@ -401,7 +401,7 @@
                 <w:noProof/>
                 <w:webHidden/>
               </w:rPr>
-              <w:instrText xml:space="preserve"> PAGEREF _Toc92355732 \h </w:instrText>
+              <w:instrText xml:space="preserve"> PAGEREF _Toc92358448 \h </w:instrText>
             </w:r>
             <w:r>
               <w:rPr>
@@ -444,7 +444,7 @@
               <w:lang w:val="en-US"/>
             </w:rPr>
           </w:pPr>
-          <w:hyperlink w:anchor="_Toc92355733" w:history="1">
+          <w:hyperlink w:anchor="_Toc92358449" w:history="1">
             <w:r>
               <w:rPr>
                 <w:rStyle w:val="Hipervnculo"/>
@@ -472,7 +472,7 @@
                 <w:noProof/>
                 <w:webHidden/>
               </w:rPr>
-              <w:instrText xml:space="preserve"> PAGEREF _Toc92355733 \h </w:instrText>
+              <w:instrText xml:space="preserve"> PAGEREF _Toc92358449 \h </w:instrText>
             </w:r>
             <w:r>
               <w:rPr>
@@ -515,7 +515,7 @@
               <w:lang w:val="en-US"/>
             </w:rPr>
           </w:pPr>
-          <w:hyperlink w:anchor="_Toc92355734" w:history="1">
+          <w:hyperlink w:anchor="_Toc92358450" w:history="1">
             <w:r>
               <w:rPr>
                 <w:rStyle w:val="Hipervnculo"/>
@@ -543,7 +543,7 @@
                 <w:noProof/>
                 <w:webHidden/>
               </w:rPr>
-              <w:instrText xml:space="preserve"> PAGEREF _Toc92355734 \h </w:instrText>
+              <w:instrText xml:space="preserve"> PAGEREF _Toc92358450 \h </w:instrText>
             </w:r>
             <w:r>
               <w:rPr>
@@ -586,7 +586,7 @@
               <w:lang w:val="en-US"/>
             </w:rPr>
           </w:pPr>
-          <w:hyperlink w:anchor="_Toc92355735" w:history="1">
+          <w:hyperlink w:anchor="_Toc92358451" w:history="1">
             <w:r>
               <w:rPr>
                 <w:rStyle w:val="Hipervnculo"/>
@@ -614,7 +614,7 @@
                 <w:noProof/>
                 <w:webHidden/>
               </w:rPr>
-              <w:instrText xml:space="preserve"> PAGEREF _Toc92355735 \h </w:instrText>
+              <w:instrText xml:space="preserve"> PAGEREF _Toc92358451 \h </w:instrText>
             </w:r>
             <w:r>
               <w:rPr>
@@ -634,7 +634,7 @@
                 <w:noProof/>
                 <w:webHidden/>
               </w:rPr>
-              <w:t>3</w:t>
+              <w:t>4</w:t>
             </w:r>
             <w:r>
               <w:rPr>
@@ -657,7 +657,7 @@
               <w:lang w:val="en-US"/>
             </w:rPr>
           </w:pPr>
-          <w:hyperlink w:anchor="_Toc92355736" w:history="1">
+          <w:hyperlink w:anchor="_Toc92358452" w:history="1">
             <w:r>
               <w:rPr>
                 <w:rStyle w:val="Hipervnculo"/>
@@ -685,7 +685,7 @@
                 <w:noProof/>
                 <w:webHidden/>
               </w:rPr>
-              <w:instrText xml:space="preserve"> PAGEREF _Toc92355736 \h </w:instrText>
+              <w:instrText xml:space="preserve"> PAGEREF _Toc92358452 \h </w:instrText>
             </w:r>
             <w:r>
               <w:rPr>
@@ -705,7 +705,7 @@
                 <w:noProof/>
                 <w:webHidden/>
               </w:rPr>
-              <w:t>3</w:t>
+              <w:t>4</w:t>
             </w:r>
             <w:r>
               <w:rPr>
@@ -728,14 +728,14 @@
               <w:lang w:val="en-US"/>
             </w:rPr>
           </w:pPr>
-          <w:hyperlink w:anchor="_Toc92355737" w:history="1">
+          <w:hyperlink w:anchor="_Toc92358453" w:history="1">
             <w:r>
               <w:rPr>
                 <w:rStyle w:val="Hipervnculo"/>
                 <w:noProof/>
                 <w:lang w:val="es-419"/>
               </w:rPr>
-              <w:t>Inappropriate Intimacy</w:t>
+              <w:t>Temporary Field</w:t>
             </w:r>
             <w:r>
               <w:rPr>
@@ -756,7 +756,7 @@
                 <w:noProof/>
                 <w:webHidden/>
               </w:rPr>
-              <w:instrText xml:space="preserve"> PAGEREF _Toc92355737 \h </w:instrText>
+              <w:instrText xml:space="preserve"> PAGEREF _Toc92358453 \h </w:instrText>
             </w:r>
             <w:r>
               <w:rPr>
@@ -776,7 +776,7 @@
                 <w:noProof/>
                 <w:webHidden/>
               </w:rPr>
-              <w:t>4</w:t>
+              <w:t>5</w:t>
             </w:r>
             <w:r>
               <w:rPr>
@@ -799,12 +799,12 @@
               <w:lang w:val="en-US"/>
             </w:rPr>
           </w:pPr>
-          <w:hyperlink w:anchor="_Toc92355738" w:history="1">
+          <w:hyperlink w:anchor="_Toc92358454" w:history="1">
             <w:r>
               <w:rPr>
                 <w:rStyle w:val="Hipervnculo"/>
                 <w:noProof/>
-                <w:lang w:val="es-419"/>
+                <w:lang w:val="en-US"/>
               </w:rPr>
               <w:t>Consecuencias</w:t>
             </w:r>
@@ -827,7 +827,7 @@
                 <w:noProof/>
                 <w:webHidden/>
               </w:rPr>
-              <w:instrText xml:space="preserve"> PAGEREF _Toc92355738 \h </w:instrText>
+              <w:instrText xml:space="preserve"> PAGEREF _Toc92358454 \h </w:instrText>
             </w:r>
             <w:r>
               <w:rPr>
@@ -847,7 +847,7 @@
                 <w:noProof/>
                 <w:webHidden/>
               </w:rPr>
-              <w:t>4</w:t>
+              <w:t>5</w:t>
             </w:r>
             <w:r>
               <w:rPr>
@@ -870,12 +870,12 @@
               <w:lang w:val="en-US"/>
             </w:rPr>
           </w:pPr>
-          <w:hyperlink w:anchor="_Toc92355739" w:history="1">
+          <w:hyperlink w:anchor="_Toc92358455" w:history="1">
             <w:r>
               <w:rPr>
                 <w:rStyle w:val="Hipervnculo"/>
                 <w:noProof/>
-                <w:lang w:val="es-419"/>
+                <w:lang w:val="en-US"/>
               </w:rPr>
               <w:t>Técnicas</w:t>
             </w:r>
@@ -898,7 +898,7 @@
                 <w:noProof/>
                 <w:webHidden/>
               </w:rPr>
-              <w:instrText xml:space="preserve"> PAGEREF _Toc92355739 \h </w:instrText>
+              <w:instrText xml:space="preserve"> PAGEREF _Toc92358455 \h </w:instrText>
             </w:r>
             <w:r>
               <w:rPr>
@@ -918,7 +918,7 @@
                 <w:noProof/>
                 <w:webHidden/>
               </w:rPr>
-              <w:t>4</w:t>
+              <w:t>5</w:t>
             </w:r>
             <w:r>
               <w:rPr>
@@ -941,14 +941,14 @@
               <w:lang w:val="en-US"/>
             </w:rPr>
           </w:pPr>
-          <w:hyperlink w:anchor="_Toc92355740" w:history="1">
+          <w:hyperlink w:anchor="_Toc92358456" w:history="1">
             <w:r>
               <w:rPr>
                 <w:rStyle w:val="Hipervnculo"/>
                 <w:noProof/>
-                <w:lang w:val="es-419"/>
-              </w:rPr>
-              <w:t>Inline Class</w:t>
+                <w:lang w:val="en-US"/>
+              </w:rPr>
+              <w:t>Inline Temp</w:t>
             </w:r>
             <w:r>
               <w:rPr>
@@ -969,7 +969,7 @@
                 <w:noProof/>
                 <w:webHidden/>
               </w:rPr>
-              <w:instrText xml:space="preserve"> PAGEREF _Toc92355740 \h </w:instrText>
+              <w:instrText xml:space="preserve"> PAGEREF _Toc92358456 \h </w:instrText>
             </w:r>
             <w:r>
               <w:rPr>
@@ -989,7 +989,78 @@
                 <w:noProof/>
                 <w:webHidden/>
               </w:rPr>
-              <w:t>4</w:t>
+              <w:t>5</w:t>
+            </w:r>
+            <w:r>
+              <w:rPr>
+                <w:noProof/>
+                <w:webHidden/>
+              </w:rPr>
+              <w:fldChar w:fldCharType="end"/>
+            </w:r>
+          </w:hyperlink>
+        </w:p>
+        <w:p>
+          <w:pPr>
+            <w:pStyle w:val="TDC3"/>
+            <w:tabs>
+              <w:tab w:val="right" w:leader="dot" w:pos="8494"/>
+            </w:tabs>
+            <w:rPr>
+              <w:rFonts w:eastAsiaTheme="minorEastAsia"/>
+              <w:noProof/>
+              <w:lang w:val="en-US"/>
+            </w:rPr>
+          </w:pPr>
+          <w:hyperlink w:anchor="_Toc92358457" w:history="1">
+            <w:r>
+              <w:rPr>
+                <w:rStyle w:val="Hipervnculo"/>
+                <w:noProof/>
+                <w:lang w:val="en-US"/>
+              </w:rPr>
+              <w:t>Replace Magic Number with Symbolic Constant</w:t>
+            </w:r>
+            <w:r>
+              <w:rPr>
+                <w:noProof/>
+                <w:webHidden/>
+              </w:rPr>
+              <w:tab/>
+            </w:r>
+            <w:r>
+              <w:rPr>
+                <w:noProof/>
+                <w:webHidden/>
+              </w:rPr>
+              <w:fldChar w:fldCharType="begin"/>
+            </w:r>
+            <w:r>
+              <w:rPr>
+                <w:noProof/>
+                <w:webHidden/>
+              </w:rPr>
+              <w:instrText xml:space="preserve"> PAGEREF _Toc92358457 \h </w:instrText>
+            </w:r>
+            <w:r>
+              <w:rPr>
+                <w:noProof/>
+                <w:webHidden/>
+              </w:rPr>
+            </w:r>
+            <w:r>
+              <w:rPr>
+                <w:noProof/>
+                <w:webHidden/>
+              </w:rPr>
+              <w:fldChar w:fldCharType="separate"/>
+            </w:r>
+            <w:r>
+              <w:rPr>
+                <w:noProof/>
+                <w:webHidden/>
+              </w:rPr>
+              <w:t>5</w:t>
             </w:r>
             <w:r>
               <w:rPr>
@@ -1012,14 +1083,14 @@
               <w:lang w:val="en-US"/>
             </w:rPr>
           </w:pPr>
-          <w:hyperlink w:anchor="_Toc92355741" w:history="1">
+          <w:hyperlink w:anchor="_Toc92358458" w:history="1">
             <w:r>
               <w:rPr>
                 <w:rStyle w:val="Hipervnculo"/>
                 <w:noProof/>
                 <w:lang w:val="es-419"/>
               </w:rPr>
-              <w:t>Temporary Field</w:t>
+              <w:t>Feature Envy</w:t>
             </w:r>
             <w:r>
               <w:rPr>
@@ -1040,7 +1111,7 @@
                 <w:noProof/>
                 <w:webHidden/>
               </w:rPr>
-              <w:instrText xml:space="preserve"> PAGEREF _Toc92355741 \h </w:instrText>
+              <w:instrText xml:space="preserve"> PAGEREF _Toc92358458 \h </w:instrText>
             </w:r>
             <w:r>
               <w:rPr>
@@ -1060,7 +1131,7 @@
                 <w:noProof/>
                 <w:webHidden/>
               </w:rPr>
-              <w:t>5</w:t>
+              <w:t>6</w:t>
             </w:r>
             <w:r>
               <w:rPr>
@@ -1083,12 +1154,12 @@
               <w:lang w:val="en-US"/>
             </w:rPr>
           </w:pPr>
-          <w:hyperlink w:anchor="_Toc92355742" w:history="1">
+          <w:hyperlink w:anchor="_Toc92358459" w:history="1">
             <w:r>
               <w:rPr>
                 <w:rStyle w:val="Hipervnculo"/>
                 <w:noProof/>
-                <w:lang w:val="es-419"/>
+                <w:lang w:val="en-US"/>
               </w:rPr>
               <w:t>Consecuencias</w:t>
             </w:r>
@@ -1111,7 +1182,7 @@
                 <w:noProof/>
                 <w:webHidden/>
               </w:rPr>
-              <w:instrText xml:space="preserve"> PAGEREF _Toc92355742 \h </w:instrText>
+              <w:instrText xml:space="preserve"> PAGEREF _Toc92358459 \h </w:instrText>
             </w:r>
             <w:r>
               <w:rPr>
@@ -1131,7 +1202,7 @@
                 <w:noProof/>
                 <w:webHidden/>
               </w:rPr>
-              <w:t>5</w:t>
+              <w:t>6</w:t>
             </w:r>
             <w:r>
               <w:rPr>
@@ -1154,12 +1225,12 @@
               <w:lang w:val="en-US"/>
             </w:rPr>
           </w:pPr>
-          <w:hyperlink w:anchor="_Toc92355743" w:history="1">
+          <w:hyperlink w:anchor="_Toc92358460" w:history="1">
             <w:r>
               <w:rPr>
                 <w:rStyle w:val="Hipervnculo"/>
                 <w:noProof/>
-                <w:lang w:val="es-419"/>
+                <w:lang w:val="en-US"/>
               </w:rPr>
               <w:t>Técnicas</w:t>
             </w:r>
@@ -1182,7 +1253,7 @@
                 <w:noProof/>
                 <w:webHidden/>
               </w:rPr>
-              <w:instrText xml:space="preserve"> PAGEREF _Toc92355743 \h </w:instrText>
+              <w:instrText xml:space="preserve"> PAGEREF _Toc92358460 \h </w:instrText>
             </w:r>
             <w:r>
               <w:rPr>
@@ -1202,7 +1273,7 @@
                 <w:noProof/>
                 <w:webHidden/>
               </w:rPr>
-              <w:t>5</w:t>
+              <w:t>6</w:t>
             </w:r>
             <w:r>
               <w:rPr>
@@ -1225,14 +1296,14 @@
               <w:lang w:val="en-US"/>
             </w:rPr>
           </w:pPr>
-          <w:hyperlink w:anchor="_Toc92355744" w:history="1">
+          <w:hyperlink w:anchor="_Toc92358461" w:history="1">
             <w:r>
               <w:rPr>
                 <w:rStyle w:val="Hipervnculo"/>
                 <w:noProof/>
-                <w:lang w:val="es-419"/>
-              </w:rPr>
-              <w:t>Inline Temp</w:t>
+                <w:lang w:val="en-US"/>
+              </w:rPr>
+              <w:t>Inline Class</w:t>
             </w:r>
             <w:r>
               <w:rPr>
@@ -1253,7 +1324,7 @@
                 <w:noProof/>
                 <w:webHidden/>
               </w:rPr>
-              <w:instrText xml:space="preserve"> PAGEREF _Toc92355744 \h </w:instrText>
+              <w:instrText xml:space="preserve"> PAGEREF _Toc92358461 \h </w:instrText>
             </w:r>
             <w:r>
               <w:rPr>
@@ -1273,7 +1344,218 @@
                 <w:noProof/>
                 <w:webHidden/>
               </w:rPr>
-              <w:t>5</w:t>
+              <w:t>6</w:t>
+            </w:r>
+            <w:r>
+              <w:rPr>
+                <w:noProof/>
+                <w:webHidden/>
+              </w:rPr>
+              <w:fldChar w:fldCharType="end"/>
+            </w:r>
+          </w:hyperlink>
+        </w:p>
+        <w:p>
+          <w:pPr>
+            <w:pStyle w:val="TDC1"/>
+            <w:tabs>
+              <w:tab w:val="right" w:leader="dot" w:pos="8494"/>
+            </w:tabs>
+            <w:rPr>
+              <w:rFonts w:eastAsiaTheme="minorEastAsia"/>
+              <w:noProof/>
+              <w:lang w:val="en-US"/>
+            </w:rPr>
+          </w:pPr>
+          <w:hyperlink w:anchor="_Toc92358462" w:history="1">
+            <w:r>
+              <w:rPr>
+                <w:rStyle w:val="Hipervnculo"/>
+                <w:noProof/>
+                <w:lang w:val="en-US"/>
+              </w:rPr>
+              <w:t>Alternative Classes with Different Interfaces</w:t>
+            </w:r>
+            <w:r>
+              <w:rPr>
+                <w:noProof/>
+                <w:webHidden/>
+              </w:rPr>
+              <w:tab/>
+            </w:r>
+            <w:r>
+              <w:rPr>
+                <w:noProof/>
+                <w:webHidden/>
+              </w:rPr>
+              <w:fldChar w:fldCharType="begin"/>
+            </w:r>
+            <w:r>
+              <w:rPr>
+                <w:noProof/>
+                <w:webHidden/>
+              </w:rPr>
+              <w:instrText xml:space="preserve"> PAGEREF _Toc92358462 \h </w:instrText>
+            </w:r>
+            <w:r>
+              <w:rPr>
+                <w:noProof/>
+                <w:webHidden/>
+              </w:rPr>
+            </w:r>
+            <w:r>
+              <w:rPr>
+                <w:noProof/>
+                <w:webHidden/>
+              </w:rPr>
+              <w:fldChar w:fldCharType="separate"/>
+            </w:r>
+            <w:r>
+              <w:rPr>
+                <w:noProof/>
+                <w:webHidden/>
+              </w:rPr>
+              <w:t>7</w:t>
+            </w:r>
+            <w:r>
+              <w:rPr>
+                <w:noProof/>
+                <w:webHidden/>
+              </w:rPr>
+              <w:fldChar w:fldCharType="end"/>
+            </w:r>
+          </w:hyperlink>
+        </w:p>
+        <w:p>
+          <w:pPr>
+            <w:pStyle w:val="TDC2"/>
+            <w:tabs>
+              <w:tab w:val="right" w:leader="dot" w:pos="8494"/>
+            </w:tabs>
+            <w:rPr>
+              <w:rFonts w:eastAsiaTheme="minorEastAsia"/>
+              <w:noProof/>
+              <w:lang w:val="en-US"/>
+            </w:rPr>
+          </w:pPr>
+          <w:hyperlink w:anchor="_Toc92358463" w:history="1">
+            <w:r>
+              <w:rPr>
+                <w:rStyle w:val="Hipervnculo"/>
+                <w:noProof/>
+              </w:rPr>
+              <w:t>Consecuencias</w:t>
+            </w:r>
+            <w:r>
+              <w:rPr>
+                <w:noProof/>
+                <w:webHidden/>
+              </w:rPr>
+              <w:tab/>
+            </w:r>
+            <w:r>
+              <w:rPr>
+                <w:noProof/>
+                <w:webHidden/>
+              </w:rPr>
+              <w:fldChar w:fldCharType="begin"/>
+            </w:r>
+            <w:r>
+              <w:rPr>
+                <w:noProof/>
+                <w:webHidden/>
+              </w:rPr>
+              <w:instrText xml:space="preserve"> PAGEREF _Toc92358463 \h </w:instrText>
+            </w:r>
+            <w:r>
+              <w:rPr>
+                <w:noProof/>
+                <w:webHidden/>
+              </w:rPr>
+            </w:r>
+            <w:r>
+              <w:rPr>
+                <w:noProof/>
+                <w:webHidden/>
+              </w:rPr>
+              <w:fldChar w:fldCharType="separate"/>
+            </w:r>
+            <w:r>
+              <w:rPr>
+                <w:noProof/>
+                <w:webHidden/>
+              </w:rPr>
+              <w:t>8</w:t>
+            </w:r>
+            <w:r>
+              <w:rPr>
+                <w:noProof/>
+                <w:webHidden/>
+              </w:rPr>
+              <w:fldChar w:fldCharType="end"/>
+            </w:r>
+          </w:hyperlink>
+        </w:p>
+        <w:p>
+          <w:pPr>
+            <w:pStyle w:val="TDC2"/>
+            <w:tabs>
+              <w:tab w:val="right" w:leader="dot" w:pos="8494"/>
+            </w:tabs>
+            <w:rPr>
+              <w:rFonts w:eastAsiaTheme="minorEastAsia"/>
+              <w:noProof/>
+              <w:lang w:val="en-US"/>
+            </w:rPr>
+          </w:pPr>
+          <w:hyperlink w:anchor="_Toc92358464" w:history="1">
+            <w:r>
+              <w:rPr>
+                <w:rStyle w:val="Hipervnculo"/>
+                <w:noProof/>
+              </w:rPr>
+              <w:t>Técnicas</w:t>
+            </w:r>
+            <w:r>
+              <w:rPr>
+                <w:noProof/>
+                <w:webHidden/>
+              </w:rPr>
+              <w:tab/>
+            </w:r>
+            <w:r>
+              <w:rPr>
+                <w:noProof/>
+                <w:webHidden/>
+              </w:rPr>
+              <w:fldChar w:fldCharType="begin"/>
+            </w:r>
+            <w:r>
+              <w:rPr>
+                <w:noProof/>
+                <w:webHidden/>
+              </w:rPr>
+              <w:instrText xml:space="preserve"> PAGEREF _Toc92358464 \h </w:instrText>
+            </w:r>
+            <w:r>
+              <w:rPr>
+                <w:noProof/>
+                <w:webHidden/>
+              </w:rPr>
+            </w:r>
+            <w:r>
+              <w:rPr>
+                <w:noProof/>
+                <w:webHidden/>
+              </w:rPr>
+              <w:fldChar w:fldCharType="separate"/>
+            </w:r>
+            <w:r>
+              <w:rPr>
+                <w:noProof/>
+                <w:webHidden/>
+              </w:rPr>
+              <w:t>8</w:t>
             </w:r>
             <w:r>
               <w:rPr>
@@ -1296,14 +1578,13 @@
               <w:lang w:val="en-US"/>
             </w:rPr>
           </w:pPr>
-          <w:hyperlink w:anchor="_Toc92355745" w:history="1">
+          <w:hyperlink w:anchor="_Toc92358465" w:history="1">
             <w:r>
               <w:rPr>
                 <w:rStyle w:val="Hipervnculo"/>
                 <w:noProof/>
-                <w:lang w:val="en-US"/>
-              </w:rPr>
-              <w:t>Replace Magic Number with Symbolic Constant</w:t>
+              </w:rPr>
+              <w:t>Extract Superclass</w:t>
             </w:r>
             <w:r>
               <w:rPr>
@@ -1324,7 +1605,7 @@
                 <w:noProof/>
                 <w:webHidden/>
               </w:rPr>
-              <w:instrText xml:space="preserve"> PAGEREF _Toc92355745 \h </w:instrText>
+              <w:instrText xml:space="preserve"> PAGEREF _Toc92358465 \h </w:instrText>
             </w:r>
             <w:r>
               <w:rPr>
@@ -1344,7 +1625,7 @@
                 <w:noProof/>
                 <w:webHidden/>
               </w:rPr>
-              <w:t>5</w:t>
+              <w:t>8</w:t>
             </w:r>
             <w:r>
               <w:rPr>
@@ -1367,14 +1648,14 @@
               <w:lang w:val="en-US"/>
             </w:rPr>
           </w:pPr>
-          <w:hyperlink w:anchor="_Toc92355746" w:history="1">
+          <w:hyperlink w:anchor="_Toc92358466" w:history="1">
             <w:r>
               <w:rPr>
                 <w:rStyle w:val="Hipervnculo"/>
                 <w:noProof/>
-                <w:lang w:val="en-US"/>
-              </w:rPr>
-              <w:t>Alternative Classes with Different Interfaces</w:t>
+                <w:lang w:val="es-419"/>
+              </w:rPr>
+              <w:t>Lazy Class</w:t>
             </w:r>
             <w:r>
               <w:rPr>
@@ -1395,7 +1676,7 @@
                 <w:noProof/>
                 <w:webHidden/>
               </w:rPr>
-              <w:instrText xml:space="preserve"> PAGEREF _Toc92355746 \h </w:instrText>
+              <w:instrText xml:space="preserve"> PAGEREF _Toc92358466 \h </w:instrText>
             </w:r>
             <w:r>
               <w:rPr>
@@ -1415,7 +1696,7 @@
                 <w:noProof/>
                 <w:webHidden/>
               </w:rPr>
-              <w:t>6</w:t>
+              <w:t>9</w:t>
             </w:r>
             <w:r>
               <w:rPr>
@@ -1438,7 +1719,7 @@
               <w:lang w:val="en-US"/>
             </w:rPr>
           </w:pPr>
-          <w:hyperlink w:anchor="_Toc92355747" w:history="1">
+          <w:hyperlink w:anchor="_Toc92358467" w:history="1">
             <w:r>
               <w:rPr>
                 <w:rStyle w:val="Hipervnculo"/>
@@ -1466,7 +1747,7 @@
                 <w:noProof/>
                 <w:webHidden/>
               </w:rPr>
-              <w:instrText xml:space="preserve"> PAGEREF _Toc92355747 \h </w:instrText>
+              <w:instrText xml:space="preserve"> PAGEREF _Toc92358467 \h </w:instrText>
             </w:r>
             <w:r>
               <w:rPr>
@@ -1486,7 +1767,7 @@
                 <w:noProof/>
                 <w:webHidden/>
               </w:rPr>
-              <w:t>7</w:t>
+              <w:t>9</w:t>
             </w:r>
             <w:r>
               <w:rPr>
@@ -1509,7 +1790,7 @@
               <w:lang w:val="en-US"/>
             </w:rPr>
           </w:pPr>
-          <w:hyperlink w:anchor="_Toc92355748" w:history="1">
+          <w:hyperlink w:anchor="_Toc92358468" w:history="1">
             <w:r>
               <w:rPr>
                 <w:rStyle w:val="Hipervnculo"/>
@@ -1537,7 +1818,7 @@
                 <w:noProof/>
                 <w:webHidden/>
               </w:rPr>
-              <w:instrText xml:space="preserve"> PAGEREF _Toc92355748 \h </w:instrText>
+              <w:instrText xml:space="preserve"> PAGEREF _Toc92358468 \h </w:instrText>
             </w:r>
             <w:r>
               <w:rPr>
@@ -1557,7 +1838,7 @@
                 <w:noProof/>
                 <w:webHidden/>
               </w:rPr>
-              <w:t>7</w:t>
+              <w:t>9</w:t>
             </w:r>
             <w:r>
               <w:rPr>
@@ -1580,14 +1861,14 @@
               <w:lang w:val="en-US"/>
             </w:rPr>
           </w:pPr>
-          <w:hyperlink w:anchor="_Toc92355749" w:history="1">
+          <w:hyperlink w:anchor="_Toc92358469" w:history="1">
             <w:r>
               <w:rPr>
                 <w:rStyle w:val="Hipervnculo"/>
                 <w:noProof/>
                 <w:lang w:val="en-US"/>
               </w:rPr>
-              <w:t>Extract Superclass</w:t>
+              <w:t>Replace subclass with fields</w:t>
             </w:r>
             <w:r>
               <w:rPr>
@@ -1608,7 +1889,7 @@
                 <w:noProof/>
                 <w:webHidden/>
               </w:rPr>
-              <w:instrText xml:space="preserve"> PAGEREF _Toc92355749 \h </w:instrText>
+              <w:instrText xml:space="preserve"> PAGEREF _Toc92358469 \h </w:instrText>
             </w:r>
             <w:r>
               <w:rPr>
@@ -1628,291 +1909,7 @@
                 <w:noProof/>
                 <w:webHidden/>
               </w:rPr>
-              <w:t>7</w:t>
-            </w:r>
-            <w:r>
-              <w:rPr>
-                <w:noProof/>
-                <w:webHidden/>
-              </w:rPr>
-              <w:fldChar w:fldCharType="end"/>
-            </w:r>
-          </w:hyperlink>
-        </w:p>
-        <w:p>
-          <w:pPr>
-            <w:pStyle w:val="TDC1"/>
-            <w:tabs>
-              <w:tab w:val="right" w:leader="dot" w:pos="8494"/>
-            </w:tabs>
-            <w:rPr>
-              <w:rFonts w:eastAsiaTheme="minorEastAsia"/>
-              <w:noProof/>
-              <w:lang w:val="en-US"/>
-            </w:rPr>
-          </w:pPr>
-          <w:hyperlink w:anchor="_Toc92355750" w:history="1">
-            <w:r>
-              <w:rPr>
-                <w:rStyle w:val="Hipervnculo"/>
-                <w:noProof/>
-                <w:lang w:val="es-419"/>
-              </w:rPr>
-              <w:t>Lazy Class</w:t>
-            </w:r>
-            <w:r>
-              <w:rPr>
-                <w:noProof/>
-                <w:webHidden/>
-              </w:rPr>
-              <w:tab/>
-            </w:r>
-            <w:r>
-              <w:rPr>
-                <w:noProof/>
-                <w:webHidden/>
-              </w:rPr>
-              <w:fldChar w:fldCharType="begin"/>
-            </w:r>
-            <w:r>
-              <w:rPr>
-                <w:noProof/>
-                <w:webHidden/>
-              </w:rPr>
-              <w:instrText xml:space="preserve"> PAGEREF _Toc92355750 \h </w:instrText>
-            </w:r>
-            <w:r>
-              <w:rPr>
-                <w:noProof/>
-                <w:webHidden/>
-              </w:rPr>
-            </w:r>
-            <w:r>
-              <w:rPr>
-                <w:noProof/>
-                <w:webHidden/>
-              </w:rPr>
-              <w:fldChar w:fldCharType="separate"/>
-            </w:r>
-            <w:r>
-              <w:rPr>
-                <w:noProof/>
-                <w:webHidden/>
-              </w:rPr>
-              <w:t>8</w:t>
-            </w:r>
-            <w:r>
-              <w:rPr>
-                <w:noProof/>
-                <w:webHidden/>
-              </w:rPr>
-              <w:fldChar w:fldCharType="end"/>
-            </w:r>
-          </w:hyperlink>
-        </w:p>
-        <w:p>
-          <w:pPr>
-            <w:pStyle w:val="TDC2"/>
-            <w:tabs>
-              <w:tab w:val="right" w:leader="dot" w:pos="8494"/>
-            </w:tabs>
-            <w:rPr>
-              <w:rFonts w:eastAsiaTheme="minorEastAsia"/>
-              <w:noProof/>
-              <w:lang w:val="en-US"/>
-            </w:rPr>
-          </w:pPr>
-          <w:hyperlink w:anchor="_Toc92355751" w:history="1">
-            <w:r>
-              <w:rPr>
-                <w:rStyle w:val="Hipervnculo"/>
-                <w:noProof/>
-                <w:lang w:val="en-US"/>
-              </w:rPr>
-              <w:t>Consecuencias</w:t>
-            </w:r>
-            <w:r>
-              <w:rPr>
-                <w:noProof/>
-                <w:webHidden/>
-              </w:rPr>
-              <w:tab/>
-            </w:r>
-            <w:r>
-              <w:rPr>
-                <w:noProof/>
-                <w:webHidden/>
-              </w:rPr>
-              <w:fldChar w:fldCharType="begin"/>
-            </w:r>
-            <w:r>
-              <w:rPr>
-                <w:noProof/>
-                <w:webHidden/>
-              </w:rPr>
-              <w:instrText xml:space="preserve"> PAGEREF _Toc92355751 \h </w:instrText>
-            </w:r>
-            <w:r>
-              <w:rPr>
-                <w:noProof/>
-                <w:webHidden/>
-              </w:rPr>
-            </w:r>
-            <w:r>
-              <w:rPr>
-                <w:noProof/>
-                <w:webHidden/>
-              </w:rPr>
-              <w:fldChar w:fldCharType="separate"/>
-            </w:r>
-            <w:r>
-              <w:rPr>
-                <w:noProof/>
-                <w:webHidden/>
-              </w:rPr>
-              <w:t>8</w:t>
-            </w:r>
-            <w:r>
-              <w:rPr>
-                <w:noProof/>
-                <w:webHidden/>
-              </w:rPr>
-              <w:fldChar w:fldCharType="end"/>
-            </w:r>
-          </w:hyperlink>
-        </w:p>
-        <w:p>
-          <w:pPr>
-            <w:pStyle w:val="TDC2"/>
-            <w:tabs>
-              <w:tab w:val="right" w:leader="dot" w:pos="8494"/>
-            </w:tabs>
-            <w:rPr>
-              <w:rFonts w:eastAsiaTheme="minorEastAsia"/>
-              <w:noProof/>
-              <w:lang w:val="en-US"/>
-            </w:rPr>
-          </w:pPr>
-          <w:hyperlink w:anchor="_Toc92355752" w:history="1">
-            <w:r>
-              <w:rPr>
-                <w:rStyle w:val="Hipervnculo"/>
-                <w:noProof/>
-                <w:lang w:val="en-US"/>
-              </w:rPr>
-              <w:t>Técnicas</w:t>
-            </w:r>
-            <w:r>
-              <w:rPr>
-                <w:noProof/>
-                <w:webHidden/>
-              </w:rPr>
-              <w:tab/>
-            </w:r>
-            <w:r>
-              <w:rPr>
-                <w:noProof/>
-                <w:webHidden/>
-              </w:rPr>
-              <w:fldChar w:fldCharType="begin"/>
-            </w:r>
-            <w:r>
-              <w:rPr>
-                <w:noProof/>
-                <w:webHidden/>
-              </w:rPr>
-              <w:instrText xml:space="preserve"> PAGEREF _Toc92355752 \h </w:instrText>
-            </w:r>
-            <w:r>
-              <w:rPr>
-                <w:noProof/>
-                <w:webHidden/>
-              </w:rPr>
-            </w:r>
-            <w:r>
-              <w:rPr>
-                <w:noProof/>
-                <w:webHidden/>
-              </w:rPr>
-              <w:fldChar w:fldCharType="separate"/>
-            </w:r>
-            <w:r>
-              <w:rPr>
-                <w:noProof/>
-                <w:webHidden/>
-              </w:rPr>
-              <w:t>8</w:t>
-            </w:r>
-            <w:r>
-              <w:rPr>
-                <w:noProof/>
-                <w:webHidden/>
-              </w:rPr>
-              <w:fldChar w:fldCharType="end"/>
-            </w:r>
-          </w:hyperlink>
-        </w:p>
-        <w:p>
-          <w:pPr>
-            <w:pStyle w:val="TDC3"/>
-            <w:tabs>
-              <w:tab w:val="right" w:leader="dot" w:pos="8494"/>
-            </w:tabs>
-            <w:rPr>
-              <w:rFonts w:eastAsiaTheme="minorEastAsia"/>
-              <w:noProof/>
-              <w:lang w:val="en-US"/>
-            </w:rPr>
-          </w:pPr>
-          <w:hyperlink w:anchor="_Toc92355753" w:history="1">
-            <w:r>
-              <w:rPr>
-                <w:rStyle w:val="Hipervnculo"/>
-                <w:noProof/>
-                <w:lang w:val="en-US"/>
-              </w:rPr>
-              <w:t>Replace subclass with fields</w:t>
-            </w:r>
-            <w:r>
-              <w:rPr>
-                <w:noProof/>
-                <w:webHidden/>
-              </w:rPr>
-              <w:tab/>
-            </w:r>
-            <w:r>
-              <w:rPr>
-                <w:noProof/>
-                <w:webHidden/>
-              </w:rPr>
-              <w:fldChar w:fldCharType="begin"/>
-            </w:r>
-            <w:r>
-              <w:rPr>
-                <w:noProof/>
-                <w:webHidden/>
-              </w:rPr>
-              <w:instrText xml:space="preserve"> PAGEREF _Toc92355753 \h </w:instrText>
-            </w:r>
-            <w:r>
-              <w:rPr>
-                <w:noProof/>
-                <w:webHidden/>
-              </w:rPr>
-            </w:r>
-            <w:r>
-              <w:rPr>
-                <w:noProof/>
-                <w:webHidden/>
-              </w:rPr>
-              <w:fldChar w:fldCharType="separate"/>
-            </w:r>
-            <w:r>
-              <w:rPr>
-                <w:noProof/>
-                <w:webHidden/>
-              </w:rPr>
-              <w:t>8</w:t>
+              <w:t>9</w:t>
             </w:r>
             <w:r>
               <w:rPr>
@@ -1967,7 +1964,7 @@
           <w:lang w:val="es-419"/>
         </w:rPr>
       </w:pPr>
-      <w:bookmarkStart w:id="1" w:name="_Toc92355732"/>
+      <w:bookmarkStart w:id="1" w:name="_Toc92358448"/>
       <w:r>
         <w:rPr>
           <w:lang w:val="es-419"/>
@@ -2035,151 +2032,6 @@
     </w:p>
     <w:p>
       <w:pPr>
-        <w:pStyle w:val="Ttulo2"/>
-        <w:rPr>
-          <w:lang w:val="es-419"/>
-        </w:rPr>
-      </w:pPr>
-      <w:bookmarkStart w:id="2" w:name="_Toc92355733"/>
-      <w:r>
-        <w:rPr>
-          <w:lang w:val="es-419"/>
-        </w:rPr>
-        <w:t>Consecuencias</w:t>
-      </w:r>
-      <w:bookmarkEnd w:id="2"/>
-    </w:p>
-    <w:p>
-      <w:pPr>
-        <w:rPr>
-          <w:lang w:val="es-419"/>
-        </w:rPr>
-      </w:pPr>
-    </w:p>
-    <w:p>
-      <w:pPr>
-        <w:pStyle w:val="Ttulo2"/>
-        <w:rPr>
-          <w:lang w:val="es-419"/>
-        </w:rPr>
-      </w:pPr>
-      <w:bookmarkStart w:id="3" w:name="_Toc92355734"/>
-      <w:r>
-        <w:rPr>
-          <w:lang w:val="es-419"/>
-        </w:rPr>
-        <w:t>Técnicas</w:t>
-      </w:r>
-      <w:bookmarkEnd w:id="3"/>
-    </w:p>
-    <w:p>
-      <w:pPr>
-        <w:pStyle w:val="Ttulo3"/>
-        <w:rPr>
-          <w:lang w:val="es-419"/>
-        </w:rPr>
-      </w:pPr>
-      <w:bookmarkStart w:id="4" w:name="_Toc92355735"/>
-      <w:proofErr w:type="spellStart"/>
-      <w:r>
-        <w:rPr>
-          <w:lang w:val="es-419"/>
-        </w:rPr>
-        <w:t>Encapsulate</w:t>
-      </w:r>
-      <w:proofErr w:type="spellEnd"/>
-      <w:r>
-        <w:rPr>
-          <w:lang w:val="es-419"/>
-        </w:rPr>
-        <w:t xml:space="preserve"> </w:t>
-      </w:r>
-      <w:proofErr w:type="spellStart"/>
-      <w:r>
-        <w:rPr>
-          <w:lang w:val="es-419"/>
-        </w:rPr>
-        <w:t>field</w:t>
-      </w:r>
-      <w:bookmarkEnd w:id="4"/>
-      <w:proofErr w:type="spellEnd"/>
-    </w:p>
-    <w:p>
-      <w:pPr>
-        <w:pStyle w:val="Ttulo3"/>
-        <w:rPr>
-          <w:lang w:val="es-419"/>
-        </w:rPr>
-      </w:pPr>
-      <w:bookmarkStart w:id="5" w:name="_Toc92355736"/>
-      <w:proofErr w:type="spellStart"/>
-      <w:r>
-        <w:rPr>
-          <w:lang w:val="es-419"/>
-        </w:rPr>
-        <w:t>Inline</w:t>
-      </w:r>
-      <w:proofErr w:type="spellEnd"/>
-      <w:r>
-        <w:rPr>
-          <w:lang w:val="es-419"/>
-        </w:rPr>
-        <w:t xml:space="preserve"> </w:t>
-      </w:r>
-      <w:proofErr w:type="spellStart"/>
-      <w:r>
-        <w:rPr>
-          <w:lang w:val="es-419"/>
-        </w:rPr>
-        <w:t>Class</w:t>
-      </w:r>
-      <w:bookmarkEnd w:id="5"/>
-      <w:proofErr w:type="spellEnd"/>
-    </w:p>
-    <w:p>
-      <w:pPr>
-        <w:rPr>
-          <w:rFonts w:asciiTheme="majorHAnsi" w:eastAsiaTheme="majorEastAsia" w:hAnsiTheme="majorHAnsi" w:cstheme="majorBidi"/>
-          <w:color w:val="1F3763" w:themeColor="accent1" w:themeShade="7F"/>
-          <w:sz w:val="24"/>
-          <w:szCs w:val="24"/>
-          <w:lang w:val="es-419"/>
-        </w:rPr>
-      </w:pPr>
-      <w:r>
-        <w:rPr>
-          <w:lang w:val="es-419"/>
-        </w:rPr>
-        <w:br w:type="page"/>
-      </w:r>
-    </w:p>
-    <w:p>
-      <w:pPr>
-        <w:pStyle w:val="Ttulo1"/>
-        <w:rPr>
-          <w:lang w:val="es-419"/>
-        </w:rPr>
-      </w:pPr>
-      <w:bookmarkStart w:id="6" w:name="_Toc92355741"/>
-      <w:proofErr w:type="spellStart"/>
-      <w:r>
-        <w:rPr>
-          <w:lang w:val="es-419"/>
-        </w:rPr>
-        <w:lastRenderedPageBreak/>
-        <w:t>Temporary</w:t>
-      </w:r>
-      <w:proofErr w:type="spellEnd"/>
-      <w:r>
-        <w:rPr>
-          <w:lang w:val="es-419"/>
-        </w:rPr>
-        <w:t xml:space="preserve"> Field</w:t>
-      </w:r>
-      <w:bookmarkEnd w:id="6"/>
-    </w:p>
-    <w:p>
-      <w:pPr>
         <w:rPr>
           <w:lang w:val="es-419"/>
         </w:rPr>
@@ -2190,10 +2042,10 @@
           <w:lang w:val="es-419"/>
         </w:rPr>
         <w:drawing>
-          <wp:inline distT="0" distB="0" distL="0" distR="0" wp14:anchorId="5CAA1B0B" wp14:editId="04DC5AE7">
-            <wp:extent cx="5400040" cy="2242820"/>
-            <wp:effectExtent l="0" t="0" r="0" b="5080"/>
-            <wp:docPr id="44" name="Imagen 44" descr="Interfaz de usuario gráfica, Texto, Aplicación&#10;&#10;Descripción generada automáticamente"/>
+          <wp:inline distT="0" distB="0" distL="0" distR="0" wp14:anchorId="6F85B1B0" wp14:editId="4B2EAA58">
+            <wp:extent cx="4969952" cy="2064190"/>
+            <wp:effectExtent l="0" t="0" r="2540" b="0"/>
+            <wp:docPr id="6" name="Imagen 6" descr="Interfaz de usuario gráfica, Texto, Aplicación&#10;&#10;Descripción generada automáticamente"/>
             <wp:cNvGraphicFramePr>
               <a:graphicFrameLocks xmlns:a="http://schemas.openxmlformats.org/drawingml/2006/main" noChangeAspect="1"/>
             </wp:cNvGraphicFramePr>
@@ -2213,7 +2065,7 @@
                   <pic:spPr>
                     <a:xfrm>
                       <a:off x="0" y="0"/>
-                      <a:ext cx="5400040" cy="2242820"/>
+                      <a:ext cx="4976030" cy="2066715"/>
                     </a:xfrm>
                     <a:prstGeom prst="rect">
                       <a:avLst/>
@@ -2230,10 +2082,304 @@
       <w:pPr>
         <w:pStyle w:val="Ttulo2"/>
         <w:rPr>
+          <w:lang w:val="es-419"/>
+        </w:rPr>
+      </w:pPr>
+      <w:bookmarkStart w:id="2" w:name="_Toc92358449"/>
+      <w:r>
+        <w:rPr>
+          <w:lang w:val="es-419"/>
+        </w:rPr>
+        <w:t>Consecuencias</w:t>
+      </w:r>
+      <w:bookmarkEnd w:id="2"/>
+    </w:p>
+    <w:p>
+      <w:pPr>
+        <w:rPr>
+          <w:lang w:val="es-419"/>
+        </w:rPr>
+      </w:pPr>
+    </w:p>
+    <w:p>
+      <w:pPr>
+        <w:pStyle w:val="Ttulo2"/>
+        <w:rPr>
+          <w:lang w:val="es-419"/>
+        </w:rPr>
+      </w:pPr>
+      <w:bookmarkStart w:id="3" w:name="_Toc92358450"/>
+      <w:r>
+        <w:rPr>
+          <w:lang w:val="es-419"/>
+        </w:rPr>
+        <w:t>Técnicas</w:t>
+      </w:r>
+      <w:bookmarkEnd w:id="3"/>
+    </w:p>
+    <w:p>
+      <w:pPr>
+        <w:rPr>
+          <w:lang w:val="es-419"/>
+        </w:rPr>
+      </w:pPr>
+    </w:p>
+    <w:p>
+      <w:pPr>
+        <w:pStyle w:val="Ttulo3"/>
+        <w:rPr>
+          <w:lang w:val="es-419"/>
+        </w:rPr>
+      </w:pPr>
+      <w:bookmarkStart w:id="4" w:name="_Toc92358451"/>
+      <w:proofErr w:type="spellStart"/>
+      <w:r>
+        <w:rPr>
+          <w:lang w:val="es-419"/>
+        </w:rPr>
+        <w:lastRenderedPageBreak/>
+        <w:t>Encapsulate</w:t>
+      </w:r>
+      <w:proofErr w:type="spellEnd"/>
+      <w:r>
+        <w:rPr>
+          <w:lang w:val="es-419"/>
+        </w:rPr>
+        <w:t xml:space="preserve"> </w:t>
+      </w:r>
+      <w:proofErr w:type="spellStart"/>
+      <w:r>
+        <w:rPr>
+          <w:lang w:val="es-419"/>
+        </w:rPr>
+        <w:t>field</w:t>
+      </w:r>
+      <w:bookmarkEnd w:id="4"/>
+      <w:proofErr w:type="spellEnd"/>
+    </w:p>
+    <w:p>
+      <w:pPr>
+        <w:rPr>
+          <w:lang w:val="es-419"/>
+        </w:rPr>
+      </w:pPr>
+      <w:r>
+        <w:rPr>
+          <w:lang w:val="es-419"/>
+        </w:rPr>
+        <w:drawing>
+          <wp:inline distT="0" distB="0" distL="0" distR="0" wp14:anchorId="5AC5730B" wp14:editId="745D589F">
+            <wp:extent cx="3603280" cy="3791834"/>
+            <wp:effectExtent l="0" t="0" r="0" b="0"/>
+            <wp:docPr id="9" name="Imagen 9" descr="Texto&#10;&#10;Descripción generada automáticamente"/>
+            <wp:cNvGraphicFramePr>
+              <a:graphicFrameLocks xmlns:a="http://schemas.openxmlformats.org/drawingml/2006/main" noChangeAspect="1"/>
+            </wp:cNvGraphicFramePr>
+            <a:graphic xmlns:a="http://schemas.openxmlformats.org/drawingml/2006/main">
+              <a:graphicData uri="http://schemas.openxmlformats.org/drawingml/2006/picture">
+                <pic:pic xmlns:pic="http://schemas.openxmlformats.org/drawingml/2006/picture">
+                  <pic:nvPicPr>
+                    <pic:cNvPr id="9" name="Imagen 9" descr="Texto&#10;&#10;Descripción generada automáticamente"/>
+                    <pic:cNvPicPr/>
+                  </pic:nvPicPr>
+                  <pic:blipFill>
+                    <a:blip r:embed="rId12"/>
+                    <a:stretch>
+                      <a:fillRect/>
+                    </a:stretch>
+                  </pic:blipFill>
+                  <pic:spPr>
+                    <a:xfrm>
+                      <a:off x="0" y="0"/>
+                      <a:ext cx="3606205" cy="3794912"/>
+                    </a:xfrm>
+                    <a:prstGeom prst="rect">
+                      <a:avLst/>
+                    </a:prstGeom>
+                  </pic:spPr>
+                </pic:pic>
+              </a:graphicData>
+            </a:graphic>
+          </wp:inline>
+        </w:drawing>
+      </w:r>
+    </w:p>
+    <w:p>
+      <w:pPr>
+        <w:pStyle w:val="Ttulo3"/>
+        <w:rPr>
+          <w:lang w:val="es-419"/>
+        </w:rPr>
+      </w:pPr>
+      <w:bookmarkStart w:id="5" w:name="_Toc92358452"/>
+      <w:proofErr w:type="spellStart"/>
+      <w:r>
+        <w:rPr>
+          <w:lang w:val="es-419"/>
+        </w:rPr>
+        <w:t>Inline</w:t>
+      </w:r>
+      <w:proofErr w:type="spellEnd"/>
+      <w:r>
+        <w:rPr>
+          <w:lang w:val="es-419"/>
+        </w:rPr>
+        <w:t xml:space="preserve"> </w:t>
+      </w:r>
+      <w:proofErr w:type="spellStart"/>
+      <w:r>
+        <w:rPr>
+          <w:lang w:val="es-419"/>
+        </w:rPr>
+        <w:t>Class</w:t>
+      </w:r>
+      <w:bookmarkEnd w:id="5"/>
+      <w:proofErr w:type="spellEnd"/>
+    </w:p>
+    <w:p>
+      <w:pPr>
+        <w:rPr>
+          <w:rFonts w:asciiTheme="majorHAnsi" w:eastAsiaTheme="majorEastAsia" w:hAnsiTheme="majorHAnsi" w:cstheme="majorBidi"/>
+          <w:color w:val="1F3763" w:themeColor="accent1" w:themeShade="7F"/>
+          <w:sz w:val="24"/>
+          <w:szCs w:val="24"/>
+          <w:lang w:val="es-419"/>
+        </w:rPr>
+      </w:pPr>
+      <w:r>
+        <w:rPr>
+          <w:lang w:val="es-419"/>
+        </w:rPr>
+        <w:drawing>
+          <wp:inline distT="0" distB="0" distL="0" distR="0" wp14:anchorId="39518984" wp14:editId="279F7260">
+            <wp:extent cx="5032100" cy="2254312"/>
+            <wp:effectExtent l="0" t="0" r="0" b="0"/>
+            <wp:docPr id="8" name="Imagen 8" descr="Imagen que contiene Texto&#10;&#10;Descripción generada automáticamente"/>
+            <wp:cNvGraphicFramePr>
+              <a:graphicFrameLocks xmlns:a="http://schemas.openxmlformats.org/drawingml/2006/main" noChangeAspect="1"/>
+            </wp:cNvGraphicFramePr>
+            <a:graphic xmlns:a="http://schemas.openxmlformats.org/drawingml/2006/main">
+              <a:graphicData uri="http://schemas.openxmlformats.org/drawingml/2006/picture">
+                <pic:pic xmlns:pic="http://schemas.openxmlformats.org/drawingml/2006/picture">
+                  <pic:nvPicPr>
+                    <pic:cNvPr id="8" name="Imagen 8" descr="Imagen que contiene Texto&#10;&#10;Descripción generada automáticamente"/>
+                    <pic:cNvPicPr/>
+                  </pic:nvPicPr>
+                  <pic:blipFill rotWithShape="1">
+                    <a:blip r:embed="rId13"/>
+                    <a:srcRect b="55128"/>
+                    <a:stretch/>
+                  </pic:blipFill>
+                  <pic:spPr bwMode="auto">
+                    <a:xfrm>
+                      <a:off x="0" y="0"/>
+                      <a:ext cx="5046703" cy="2260854"/>
+                    </a:xfrm>
+                    <a:prstGeom prst="rect">
+                      <a:avLst/>
+                    </a:prstGeom>
+                    <a:ln>
+                      <a:noFill/>
+                    </a:ln>
+                    <a:extLst>
+                      <a:ext uri="{53640926-AAD7-44D8-BBD7-CCE9431645EC}">
+                        <a14:shadowObscured xmlns:a14="http://schemas.microsoft.com/office/drawing/2010/main"/>
+                      </a:ext>
+                    </a:extLst>
+                  </pic:spPr>
+                </pic:pic>
+              </a:graphicData>
+            </a:graphic>
+          </wp:inline>
+        </w:drawing>
+      </w:r>
+      <w:r>
+        <w:rPr>
+          <w:lang w:val="es-419"/>
+        </w:rPr>
+        <w:br w:type="page"/>
+      </w:r>
+    </w:p>
+    <w:p>
+      <w:pPr>
+        <w:pStyle w:val="Ttulo1"/>
+        <w:rPr>
+          <w:lang w:val="es-419"/>
+        </w:rPr>
+      </w:pPr>
+      <w:bookmarkStart w:id="6" w:name="_Toc92358453"/>
+      <w:proofErr w:type="spellStart"/>
+      <w:r>
+        <w:rPr>
+          <w:lang w:val="es-419"/>
+        </w:rPr>
+        <w:lastRenderedPageBreak/>
+        <w:t>Temporary</w:t>
+      </w:r>
+      <w:proofErr w:type="spellEnd"/>
+      <w:r>
+        <w:rPr>
+          <w:lang w:val="es-419"/>
+        </w:rPr>
+        <w:t xml:space="preserve"> Field</w:t>
+      </w:r>
+      <w:bookmarkEnd w:id="6"/>
+    </w:p>
+    <w:p>
+      <w:pPr>
+        <w:rPr>
+          <w:lang w:val="es-419"/>
+        </w:rPr>
+      </w:pPr>
+      <w:r>
+        <w:rPr>
+          <w:lang w:val="es-419"/>
+        </w:rPr>
+        <w:drawing>
+          <wp:inline distT="0" distB="0" distL="0" distR="0" wp14:anchorId="019EC75A" wp14:editId="4EFAF1B3">
+            <wp:extent cx="5400040" cy="1335405"/>
+            <wp:effectExtent l="0" t="0" r="0" b="0"/>
+            <wp:docPr id="10" name="Imagen 10" descr="Interfaz de usuario gráfica, Texto&#10;&#10;Descripción generada automáticamente"/>
+            <wp:cNvGraphicFramePr>
+              <a:graphicFrameLocks xmlns:a="http://schemas.openxmlformats.org/drawingml/2006/main" noChangeAspect="1"/>
+            </wp:cNvGraphicFramePr>
+            <a:graphic xmlns:a="http://schemas.openxmlformats.org/drawingml/2006/main">
+              <a:graphicData uri="http://schemas.openxmlformats.org/drawingml/2006/picture">
+                <pic:pic xmlns:pic="http://schemas.openxmlformats.org/drawingml/2006/picture">
+                  <pic:nvPicPr>
+                    <pic:cNvPr id="10" name="Imagen 10" descr="Interfaz de usuario gráfica, Texto&#10;&#10;Descripción generada automáticamente"/>
+                    <pic:cNvPicPr/>
+                  </pic:nvPicPr>
+                  <pic:blipFill>
+                    <a:blip r:embed="rId14"/>
+                    <a:stretch>
+                      <a:fillRect/>
+                    </a:stretch>
+                  </pic:blipFill>
+                  <pic:spPr>
+                    <a:xfrm>
+                      <a:off x="0" y="0"/>
+                      <a:ext cx="5400040" cy="1335405"/>
+                    </a:xfrm>
+                    <a:prstGeom prst="rect">
+                      <a:avLst/>
+                    </a:prstGeom>
+                  </pic:spPr>
+                </pic:pic>
+              </a:graphicData>
+            </a:graphic>
+          </wp:inline>
+        </w:drawing>
+      </w:r>
+    </w:p>
+    <w:p>
+      <w:pPr>
+        <w:pStyle w:val="Ttulo2"/>
+        <w:rPr>
           <w:lang w:val="en-US"/>
         </w:rPr>
       </w:pPr>
-      <w:bookmarkStart w:id="7" w:name="_Toc92355742"/>
+      <w:bookmarkStart w:id="7" w:name="_Toc92358454"/>
       <w:proofErr w:type="spellStart"/>
       <w:r>
         <w:rPr>
@@ -2258,7 +2404,7 @@
           <w:lang w:val="en-US"/>
         </w:rPr>
       </w:pPr>
-      <w:bookmarkStart w:id="8" w:name="_Toc92355743"/>
+      <w:bookmarkStart w:id="8" w:name="_Toc92358455"/>
       <w:proofErr w:type="spellStart"/>
       <w:r>
         <w:rPr>
@@ -2276,7 +2422,7 @@
           <w:lang w:val="en-US"/>
         </w:rPr>
       </w:pPr>
-      <w:bookmarkStart w:id="9" w:name="_Toc92355744"/>
+      <w:bookmarkStart w:id="9" w:name="_Toc92358456"/>
       <w:r>
         <w:rPr>
           <w:lang w:val="en-US"/>
@@ -2287,36 +2433,122 @@
     </w:p>
     <w:p>
       <w:pPr>
+        <w:rPr>
+          <w:lang w:val="en-US"/>
+        </w:rPr>
+      </w:pPr>
+      <w:r>
+        <w:rPr>
+          <w:lang w:val="en-US"/>
+        </w:rPr>
+        <w:drawing>
+          <wp:inline distT="0" distB="0" distL="0" distR="0" wp14:anchorId="4A7AD225" wp14:editId="79EF2667">
+            <wp:extent cx="5400040" cy="1426210"/>
+            <wp:effectExtent l="0" t="0" r="0" b="2540"/>
+            <wp:docPr id="11" name="Imagen 11" descr="Interfaz de usuario gráfica, Texto&#10;&#10;Descripción generada automáticamente"/>
+            <wp:cNvGraphicFramePr>
+              <a:graphicFrameLocks xmlns:a="http://schemas.openxmlformats.org/drawingml/2006/main" noChangeAspect="1"/>
+            </wp:cNvGraphicFramePr>
+            <a:graphic xmlns:a="http://schemas.openxmlformats.org/drawingml/2006/main">
+              <a:graphicData uri="http://schemas.openxmlformats.org/drawingml/2006/picture">
+                <pic:pic xmlns:pic="http://schemas.openxmlformats.org/drawingml/2006/picture">
+                  <pic:nvPicPr>
+                    <pic:cNvPr id="11" name="Imagen 11" descr="Interfaz de usuario gráfica, Texto&#10;&#10;Descripción generada automáticamente"/>
+                    <pic:cNvPicPr/>
+                  </pic:nvPicPr>
+                  <pic:blipFill>
+                    <a:blip r:embed="rId15"/>
+                    <a:stretch>
+                      <a:fillRect/>
+                    </a:stretch>
+                  </pic:blipFill>
+                  <pic:spPr>
+                    <a:xfrm>
+                      <a:off x="0" y="0"/>
+                      <a:ext cx="5400040" cy="1426210"/>
+                    </a:xfrm>
+                    <a:prstGeom prst="rect">
+                      <a:avLst/>
+                    </a:prstGeom>
+                  </pic:spPr>
+                </pic:pic>
+              </a:graphicData>
+            </a:graphic>
+          </wp:inline>
+        </w:drawing>
+      </w:r>
+    </w:p>
+    <w:p>
+      <w:pPr>
         <w:pStyle w:val="Ttulo3"/>
         <w:rPr>
           <w:lang w:val="en-US"/>
         </w:rPr>
       </w:pPr>
-      <w:bookmarkStart w:id="10" w:name="_Toc92355745"/>
+      <w:bookmarkStart w:id="10" w:name="_Toc92358457"/>
       <w:r>
         <w:rPr>
           <w:lang w:val="en-US"/>
         </w:rPr>
-        <w:t>Replace Magic Number with S</w:t>
+        <w:t xml:space="preserve">Replace Magic Number with </w:t>
       </w:r>
       <w:r>
         <w:rPr>
           <w:lang w:val="en-US"/>
         </w:rPr>
-        <w:t>ymbolic Constant</w:t>
+        <w:t>Symbolic Constant</w:t>
       </w:r>
       <w:bookmarkEnd w:id="10"/>
     </w:p>
     <w:p>
       <w:pPr>
-        <w:pStyle w:val="Ttulo1"/>
         <w:rPr>
           <w:lang w:val="en-US"/>
         </w:rPr>
       </w:pPr>
       <w:r>
         <w:rPr>
-          <w:lang w:val="es-419"/>
+          <w:lang w:val="en-US"/>
+        </w:rPr>
+        <w:drawing>
+          <wp:inline distT="0" distB="0" distL="0" distR="0" wp14:anchorId="1DE439FA" wp14:editId="132C0AF3">
+            <wp:extent cx="5400040" cy="1379220"/>
+            <wp:effectExtent l="0" t="0" r="0" b="0"/>
+            <wp:docPr id="12" name="Imagen 12" descr="Interfaz de usuario gráfica, Texto, Aplicación&#10;&#10;Descripción generada automáticamente"/>
+            <wp:cNvGraphicFramePr>
+              <a:graphicFrameLocks xmlns:a="http://schemas.openxmlformats.org/drawingml/2006/main" noChangeAspect="1"/>
+            </wp:cNvGraphicFramePr>
+            <a:graphic xmlns:a="http://schemas.openxmlformats.org/drawingml/2006/main">
+              <a:graphicData uri="http://schemas.openxmlformats.org/drawingml/2006/picture">
+                <pic:pic xmlns:pic="http://schemas.openxmlformats.org/drawingml/2006/picture">
+                  <pic:nvPicPr>
+                    <pic:cNvPr id="12" name="Imagen 12" descr="Interfaz de usuario gráfica, Texto, Aplicación&#10;&#10;Descripción generada automáticamente"/>
+                    <pic:cNvPicPr/>
+                  </pic:nvPicPr>
+                  <pic:blipFill>
+                    <a:blip r:embed="rId16"/>
+                    <a:stretch>
+                      <a:fillRect/>
+                    </a:stretch>
+                  </pic:blipFill>
+                  <pic:spPr>
+                    <a:xfrm>
+                      <a:off x="0" y="0"/>
+                      <a:ext cx="5400040" cy="1379220"/>
+                    </a:xfrm>
+                    <a:prstGeom prst="rect">
+                      <a:avLst/>
+                    </a:prstGeom>
+                  </pic:spPr>
+                </pic:pic>
+              </a:graphicData>
+            </a:graphic>
+          </wp:inline>
+        </w:drawing>
+      </w:r>
+      <w:r>
+        <w:rPr>
+          <w:lang w:val="en-US"/>
         </w:rPr>
         <w:br w:type="page"/>
       </w:r>
@@ -2328,14 +2560,14 @@
           <w:lang w:val="es-419"/>
         </w:rPr>
       </w:pPr>
-      <w:bookmarkStart w:id="11" w:name="_Toc92355737"/>
+      <w:bookmarkStart w:id="11" w:name="_Toc92358458"/>
       <w:proofErr w:type="spellStart"/>
       <w:r>
         <w:rPr>
           <w:lang w:val="es-419"/>
         </w:rPr>
         <w:lastRenderedPageBreak/>
-        <w:t>Inappropriate</w:t>
+        <w:t>Feature</w:t>
       </w:r>
       <w:proofErr w:type="spellEnd"/>
       <w:r>
@@ -2349,7 +2581,7 @@
         <w:rPr>
           <w:lang w:val="es-419"/>
         </w:rPr>
-        <w:t>Intimacy</w:t>
+        <w:t>Envy</w:t>
       </w:r>
       <w:bookmarkEnd w:id="11"/>
       <w:proofErr w:type="spellEnd"/>
@@ -2406,22 +2638,24 @@
       <w:pPr>
         <w:pStyle w:val="Ttulo2"/>
         <w:rPr>
-          <w:lang w:val="es-419"/>
-        </w:rPr>
-      </w:pPr>
-      <w:bookmarkStart w:id="12" w:name="_Toc92355738"/>
+          <w:lang w:val="en-US"/>
+        </w:rPr>
+      </w:pPr>
+      <w:bookmarkStart w:id="12" w:name="_Toc92358459"/>
+      <w:proofErr w:type="spellStart"/>
       <w:r>
         <w:rPr>
-          <w:lang w:val="es-419"/>
+          <w:lang w:val="en-US"/>
         </w:rPr>
         <w:t>Consecuencias</w:t>
       </w:r>
       <w:bookmarkEnd w:id="12"/>
+      <w:proofErr w:type="spellEnd"/>
     </w:p>
     <w:p>
       <w:pPr>
         <w:rPr>
-          <w:lang w:val="es-419"/>
+          <w:lang w:val="en-US"/>
         </w:rPr>
       </w:pPr>
     </w:p>
@@ -2429,56 +2663,82 @@
       <w:pPr>
         <w:pStyle w:val="Ttulo2"/>
         <w:rPr>
-          <w:lang w:val="es-419"/>
-        </w:rPr>
-      </w:pPr>
-      <w:bookmarkStart w:id="13" w:name="_Toc92355739"/>
+          <w:lang w:val="en-US"/>
+        </w:rPr>
+      </w:pPr>
+      <w:bookmarkStart w:id="13" w:name="_Toc92358460"/>
+      <w:proofErr w:type="spellStart"/>
       <w:r>
         <w:rPr>
-          <w:lang w:val="es-419"/>
+          <w:lang w:val="en-US"/>
         </w:rPr>
         <w:t>Técnicas</w:t>
       </w:r>
       <w:bookmarkEnd w:id="13"/>
-    </w:p>
-    <w:p>
-      <w:pPr>
-        <w:pStyle w:val="Ttulo3"/>
-        <w:rPr>
-          <w:lang w:val="es-419"/>
-        </w:rPr>
-      </w:pPr>
-      <w:bookmarkStart w:id="14" w:name="_Toc92355740"/>
-      <w:proofErr w:type="spellStart"/>
-      <w:r>
-        <w:rPr>
-          <w:lang w:val="es-419"/>
-        </w:rPr>
-        <w:t>Inline</w:t>
-      </w:r>
-      <w:proofErr w:type="spellEnd"/>
-      <w:r>
-        <w:rPr>
-          <w:lang w:val="es-419"/>
-        </w:rPr>
-        <w:t xml:space="preserve"> </w:t>
-      </w:r>
-      <w:proofErr w:type="spellStart"/>
-      <w:r>
-        <w:rPr>
-          <w:lang w:val="es-419"/>
-        </w:rPr>
-        <w:t>Class</w:t>
-      </w:r>
-      <w:bookmarkEnd w:id="14"/>
       <w:proofErr w:type="spellEnd"/>
     </w:p>
     <w:p>
       <w:pPr>
-        <w:rPr>
-          <w:lang w:val="es-419"/>
-        </w:rPr>
-      </w:pPr>
+        <w:pStyle w:val="Ttulo3"/>
+        <w:rPr>
+          <w:lang w:val="en-US"/>
+        </w:rPr>
+      </w:pPr>
+      <w:bookmarkStart w:id="14" w:name="_Toc92358461"/>
+      <w:r>
+        <w:rPr>
+          <w:lang w:val="en-US"/>
+        </w:rPr>
+        <w:t>Inline Class</w:t>
+      </w:r>
+      <w:bookmarkEnd w:id="14"/>
+    </w:p>
+    <w:p>
+      <w:pPr>
+        <w:rPr>
+          <w:lang w:val="en-US"/>
+        </w:rPr>
+      </w:pPr>
+      <w:r>
+        <w:rPr>
+          <w:lang w:val="en-US"/>
+        </w:rPr>
+        <w:drawing>
+          <wp:inline distT="0" distB="0" distL="0" distR="0" wp14:anchorId="03544C58" wp14:editId="4EB878E1">
+            <wp:extent cx="2643612" cy="3771128"/>
+            <wp:effectExtent l="0" t="0" r="4445" b="1270"/>
+            <wp:docPr id="13" name="Imagen 13" descr="Tabla&#10;&#10;Descripción generada automáticamente"/>
+            <wp:cNvGraphicFramePr>
+              <a:graphicFrameLocks xmlns:a="http://schemas.openxmlformats.org/drawingml/2006/main" noChangeAspect="1"/>
+            </wp:cNvGraphicFramePr>
+            <a:graphic xmlns:a="http://schemas.openxmlformats.org/drawingml/2006/main">
+              <a:graphicData uri="http://schemas.openxmlformats.org/drawingml/2006/picture">
+                <pic:pic xmlns:pic="http://schemas.openxmlformats.org/drawingml/2006/picture">
+                  <pic:nvPicPr>
+                    <pic:cNvPr id="13" name="Imagen 13" descr="Tabla&#10;&#10;Descripción generada automáticamente"/>
+                    <pic:cNvPicPr/>
+                  </pic:nvPicPr>
+                  <pic:blipFill>
+                    <a:blip r:embed="rId17"/>
+                    <a:stretch>
+                      <a:fillRect/>
+                    </a:stretch>
+                  </pic:blipFill>
+                  <pic:spPr>
+                    <a:xfrm>
+                      <a:off x="0" y="0"/>
+                      <a:ext cx="2645952" cy="3774465"/>
+                    </a:xfrm>
+                    <a:prstGeom prst="rect">
+                      <a:avLst/>
+                    </a:prstGeom>
+                  </pic:spPr>
+                </pic:pic>
+              </a:graphicData>
+            </a:graphic>
+          </wp:inline>
+        </w:drawing>
+      </w:r>
     </w:p>
     <w:p>
       <w:pPr>
@@ -2500,7 +2760,7 @@
           <w:lang w:val="en-US"/>
         </w:rPr>
       </w:pPr>
-      <w:bookmarkStart w:id="15" w:name="_Toc92355746"/>
+      <w:bookmarkStart w:id="15" w:name="_Toc92358462"/>
       <w:r>
         <w:rPr>
           <w:lang w:val="en-US"/>
@@ -2543,7 +2803,7 @@
                     <pic:cNvPicPr/>
                   </pic:nvPicPr>
                   <pic:blipFill>
-                    <a:blip r:embed="rId12"/>
+                    <a:blip r:embed="rId18"/>
                     <a:stretch>
                       <a:fillRect/>
                     </a:stretch>
@@ -2591,7 +2851,7 @@
                     <pic:cNvPicPr/>
                   </pic:nvPicPr>
                   <pic:blipFill>
-                    <a:blip r:embed="rId13"/>
+                    <a:blip r:embed="rId19"/>
                     <a:stretch>
                       <a:fillRect/>
                     </a:stretch>
@@ -2616,7 +2876,7 @@
       <w:pPr>
         <w:pStyle w:val="Ttulo2"/>
       </w:pPr>
-      <w:bookmarkStart w:id="16" w:name="_Toc92355747"/>
+      <w:bookmarkStart w:id="16" w:name="_Toc92358463"/>
       <w:r>
         <w:lastRenderedPageBreak/>
         <w:t>Consecuencias</w:t>
@@ -2628,7 +2888,7 @@
       <w:pPr>
         <w:pStyle w:val="Ttulo2"/>
       </w:pPr>
-      <w:bookmarkStart w:id="17" w:name="_Toc92355748"/>
+      <w:bookmarkStart w:id="17" w:name="_Toc92358464"/>
       <w:r>
         <w:t>Técnicas</w:t>
       </w:r>
@@ -2638,7 +2898,7 @@
       <w:pPr>
         <w:pStyle w:val="Ttulo3"/>
       </w:pPr>
-      <w:bookmarkStart w:id="18" w:name="_Toc92355749"/>
+      <w:bookmarkStart w:id="18" w:name="_Toc92358465"/>
       <w:proofErr w:type="spellStart"/>
       <w:r>
         <w:t>Extract</w:t>
@@ -2666,7 +2926,7 @@
           <w:lang w:val="es-419"/>
         </w:rPr>
       </w:pPr>
-      <w:bookmarkStart w:id="19" w:name="_Toc92355750"/>
+      <w:bookmarkStart w:id="19" w:name="_Toc92358466"/>
       <w:proofErr w:type="spellStart"/>
       <w:r>
         <w:rPr>
@@ -2719,7 +2979,7 @@
                     <pic:cNvPicPr/>
                   </pic:nvPicPr>
                   <pic:blipFill>
-                    <a:blip r:embed="rId14"/>
+                    <a:blip r:embed="rId20"/>
                     <a:stretch>
                       <a:fillRect/>
                     </a:stretch>
@@ -2747,7 +3007,7 @@
           <w:lang w:val="en-US"/>
         </w:rPr>
       </w:pPr>
-      <w:bookmarkStart w:id="20" w:name="_Toc92355751"/>
+      <w:bookmarkStart w:id="20" w:name="_Toc92358467"/>
       <w:proofErr w:type="spellStart"/>
       <w:r>
         <w:rPr>
@@ -2772,7 +3032,7 @@
           <w:lang w:val="en-US"/>
         </w:rPr>
       </w:pPr>
-      <w:bookmarkStart w:id="21" w:name="_Toc92355752"/>
+      <w:bookmarkStart w:id="21" w:name="_Toc92358468"/>
       <w:proofErr w:type="spellStart"/>
       <w:r>
         <w:rPr>
@@ -2790,7 +3050,7 @@
           <w:lang w:val="en-US"/>
         </w:rPr>
       </w:pPr>
-      <w:bookmarkStart w:id="22" w:name="_Toc92355753"/>
+      <w:bookmarkStart w:id="22" w:name="_Toc92358469"/>
       <w:r>
         <w:rPr>
           <w:lang w:val="en-US"/>
@@ -6577,25 +6837,6 @@
 </file>
 
 <file path=customXml/item1.xml><?xml version="1.0" encoding="utf-8"?>
-<p:properties xmlns:p="http://schemas.microsoft.com/office/2006/metadata/properties" xmlns:xsi="http://www.w3.org/2001/XMLSchema-instance" xmlns:pc="http://schemas.microsoft.com/office/infopath/2007/PartnerControls">
-  <documentManagement/>
-</p:properties>
-</file>
-
-<file path=customXml/item2.xml><?xml version="1.0" encoding="utf-8"?>
-<b:Sources xmlns:b="http://schemas.openxmlformats.org/officeDocument/2006/bibliography" xmlns="http://schemas.openxmlformats.org/officeDocument/2006/bibliography" SelectedStyle="\APASixthEditionOfficeOnline.xsl" StyleName="APA" Version="6"/>
-</file>
-
-<file path=customXml/item3.xml><?xml version="1.0" encoding="utf-8"?>
-<?mso-contentType ?>
-<FormTemplates xmlns="http://schemas.microsoft.com/sharepoint/v3/contenttype/forms">
-  <Display>DocumentLibraryForm</Display>
-  <Edit>DocumentLibraryForm</Edit>
-  <New>DocumentLibraryForm</New>
-</FormTemplates>
-</file>
-
-<file path=customXml/item4.xml><?xml version="1.0" encoding="utf-8"?>
 <ct:contentTypeSchema xmlns:ct="http://schemas.microsoft.com/office/2006/metadata/contentType" xmlns:ma="http://schemas.microsoft.com/office/2006/metadata/properties/metaAttributes" ct:_="" ma:_="" ma:contentTypeName="Documento" ma:contentTypeID="0x010100CCC2B8A04C3A174B9408D97D80100FF7" ma:contentTypeVersion="13" ma:contentTypeDescription="Crear nuevo documento." ma:contentTypeScope="" ma:versionID="a71051b90100ac9cb6953881b1db2674">
   <xsd:schema xmlns:xsd="http://www.w3.org/2001/XMLSchema" xmlns:xs="http://www.w3.org/2001/XMLSchema" xmlns:p="http://schemas.microsoft.com/office/2006/metadata/properties" xmlns:ns3="a99313c3-3346-41ea-a21d-be1e097250e8" xmlns:ns4="50fd8999-aa2f-494b-bf6b-d24f020ab84c" targetNamespace="http://schemas.microsoft.com/office/2006/metadata/properties" ma:root="true" ma:fieldsID="e176356b532e9d61588d222f891ba912" ns3:_="" ns4:_="">
     <xsd:import namespace="a99313c3-3346-41ea-a21d-be1e097250e8"/>
@@ -6818,32 +7059,26 @@
 </ct:contentTypeSchema>
 </file>
 
-<file path=customXml/itemProps1.xml><?xml version="1.0" encoding="utf-8"?>
-<ds:datastoreItem xmlns:ds="http://schemas.openxmlformats.org/officeDocument/2006/customXml" ds:itemID="{93CCCD3A-ABE1-4E06-884B-420548D7839D}">
-  <ds:schemaRefs>
-    <ds:schemaRef ds:uri="http://schemas.microsoft.com/office/2006/metadata/properties"/>
-    <ds:schemaRef ds:uri="http://schemas.microsoft.com/office/infopath/2007/PartnerControls"/>
-  </ds:schemaRefs>
-</ds:datastoreItem>
+<file path=customXml/item2.xml><?xml version="1.0" encoding="utf-8"?>
+<?mso-contentType ?>
+<FormTemplates xmlns="http://schemas.microsoft.com/sharepoint/v3/contenttype/forms">
+  <Display>DocumentLibraryForm</Display>
+  <Edit>DocumentLibraryForm</Edit>
+  <New>DocumentLibraryForm</New>
+</FormTemplates>
 </file>
 
-<file path=customXml/itemProps2.xml><?xml version="1.0" encoding="utf-8"?>
-<ds:datastoreItem xmlns:ds="http://schemas.openxmlformats.org/officeDocument/2006/customXml" ds:itemID="{8E2CB37D-F8D9-427F-87CD-CCFC6611F8B8}">
-  <ds:schemaRefs>
-    <ds:schemaRef ds:uri="http://schemas.openxmlformats.org/officeDocument/2006/bibliography"/>
-  </ds:schemaRefs>
-</ds:datastoreItem>
+<file path=customXml/item3.xml><?xml version="1.0" encoding="utf-8"?>
+<b:Sources xmlns:b="http://schemas.openxmlformats.org/officeDocument/2006/bibliography" xmlns="http://schemas.openxmlformats.org/officeDocument/2006/bibliography" SelectedStyle="\APASixthEditionOfficeOnline.xsl" StyleName="APA" Version="6"/>
 </file>
 
-<file path=customXml/itemProps3.xml><?xml version="1.0" encoding="utf-8"?>
-<ds:datastoreItem xmlns:ds="http://schemas.openxmlformats.org/officeDocument/2006/customXml" ds:itemID="{A4A43F20-EBF7-490E-9005-0DDD9B6514E8}">
-  <ds:schemaRefs>
-    <ds:schemaRef ds:uri="http://schemas.microsoft.com/sharepoint/v3/contenttype/forms"/>
-  </ds:schemaRefs>
-</ds:datastoreItem>
+<file path=customXml/item4.xml><?xml version="1.0" encoding="utf-8"?>
+<p:properties xmlns:p="http://schemas.microsoft.com/office/2006/metadata/properties" xmlns:xsi="http://www.w3.org/2001/XMLSchema-instance" xmlns:pc="http://schemas.microsoft.com/office/infopath/2007/PartnerControls">
+  <documentManagement/>
+</p:properties>
 </file>
 
-<file path=customXml/itemProps4.xml><?xml version="1.0" encoding="utf-8"?>
+<file path=customXml/itemProps1.xml><?xml version="1.0" encoding="utf-8"?>
 <ds:datastoreItem xmlns:ds="http://schemas.openxmlformats.org/officeDocument/2006/customXml" ds:itemID="{7910AD4E-9234-4C12-8940-77598F6141A9}">
   <ds:schemaRefs>
     <ds:schemaRef ds:uri="http://schemas.microsoft.com/office/2006/metadata/contentType"/>
@@ -6860,4 +7095,29 @@
     <ds:schemaRef ds:uri="http://schemas.microsoft.com/internal/obd"/>
   </ds:schemaRefs>
 </ds:datastoreItem>
+</file>
+
+<file path=customXml/itemProps2.xml><?xml version="1.0" encoding="utf-8"?>
+<ds:datastoreItem xmlns:ds="http://schemas.openxmlformats.org/officeDocument/2006/customXml" ds:itemID="{A4A43F20-EBF7-490E-9005-0DDD9B6514E8}">
+  <ds:schemaRefs>
+    <ds:schemaRef ds:uri="http://schemas.microsoft.com/sharepoint/v3/contenttype/forms"/>
+  </ds:schemaRefs>
+</ds:datastoreItem>
+</file>
+
+<file path=customXml/itemProps3.xml><?xml version="1.0" encoding="utf-8"?>
+<ds:datastoreItem xmlns:ds="http://schemas.openxmlformats.org/officeDocument/2006/customXml" ds:itemID="{8E2CB37D-F8D9-427F-87CD-CCFC6611F8B8}">
+  <ds:schemaRefs>
+    <ds:schemaRef ds:uri="http://schemas.openxmlformats.org/officeDocument/2006/bibliography"/>
+  </ds:schemaRefs>
+</ds:datastoreItem>
+</file>
+
+<file path=customXml/itemProps4.xml><?xml version="1.0" encoding="utf-8"?>
+<ds:datastoreItem xmlns:ds="http://schemas.openxmlformats.org/officeDocument/2006/customXml" ds:itemID="{93CCCD3A-ABE1-4E06-884B-420548D7839D}">
+  <ds:schemaRefs>
+    <ds:schemaRef ds:uri="http://schemas.microsoft.com/office/2006/metadata/properties"/>
+    <ds:schemaRef ds:uri="http://schemas.microsoft.com/office/infopath/2007/PartnerControls"/>
+  </ds:schemaRefs>
+</ds:datastoreItem>
 </file>
</xml_diff>

<commit_message>
Edicion del codigo y primeros avances
</commit_message>
<xml_diff>
--- a/Taller08_Refactoring.docx
+++ b/Taller08_Refactoring.docx
@@ -361,7 +361,7 @@
             <w:rPr>
               <w:rFonts w:eastAsiaTheme="minorEastAsia"/>
               <w:noProof/>
-              <w:lang w:val="en-US"/>
+              <w:lang w:eastAsia="es-EC"/>
             </w:rPr>
           </w:pPr>
           <w:r>
@@ -373,7 +373,7 @@
           <w:r>
             <w:fldChar w:fldCharType="separate"/>
           </w:r>
-          <w:hyperlink w:anchor="_Toc92358448" w:history="1">
+          <w:hyperlink w:anchor="_Toc92365191" w:history="1">
             <w:r>
               <w:rPr>
                 <w:rStyle w:val="Hipervnculo"/>
@@ -401,7 +401,7 @@
                 <w:noProof/>
                 <w:webHidden/>
               </w:rPr>
-              <w:instrText xml:space="preserve"> PAGEREF _Toc92358448 \h </w:instrText>
+              <w:instrText xml:space="preserve"> PAGEREF _Toc92365191 \h </w:instrText>
             </w:r>
             <w:r>
               <w:rPr>
@@ -441,10 +441,10 @@
             <w:rPr>
               <w:rFonts w:eastAsiaTheme="minorEastAsia"/>
               <w:noProof/>
-              <w:lang w:val="en-US"/>
+              <w:lang w:eastAsia="es-EC"/>
             </w:rPr>
           </w:pPr>
-          <w:hyperlink w:anchor="_Toc92358449" w:history="1">
+          <w:hyperlink w:anchor="_Toc92365192" w:history="1">
             <w:r>
               <w:rPr>
                 <w:rStyle w:val="Hipervnculo"/>
@@ -472,7 +472,7 @@
                 <w:noProof/>
                 <w:webHidden/>
               </w:rPr>
-              <w:instrText xml:space="preserve"> PAGEREF _Toc92358449 \h </w:instrText>
+              <w:instrText xml:space="preserve"> PAGEREF _Toc92365192 \h </w:instrText>
             </w:r>
             <w:r>
               <w:rPr>
@@ -512,10 +512,10 @@
             <w:rPr>
               <w:rFonts w:eastAsiaTheme="minorEastAsia"/>
               <w:noProof/>
-              <w:lang w:val="en-US"/>
+              <w:lang w:eastAsia="es-EC"/>
             </w:rPr>
           </w:pPr>
-          <w:hyperlink w:anchor="_Toc92358450" w:history="1">
+          <w:hyperlink w:anchor="_Toc92365193" w:history="1">
             <w:r>
               <w:rPr>
                 <w:rStyle w:val="Hipervnculo"/>
@@ -543,7 +543,7 @@
                 <w:noProof/>
                 <w:webHidden/>
               </w:rPr>
-              <w:instrText xml:space="preserve"> PAGEREF _Toc92358450 \h </w:instrText>
+              <w:instrText xml:space="preserve"> PAGEREF _Toc92365193 \h </w:instrText>
             </w:r>
             <w:r>
               <w:rPr>
@@ -583,10 +583,10 @@
             <w:rPr>
               <w:rFonts w:eastAsiaTheme="minorEastAsia"/>
               <w:noProof/>
-              <w:lang w:val="en-US"/>
+              <w:lang w:eastAsia="es-EC"/>
             </w:rPr>
           </w:pPr>
-          <w:hyperlink w:anchor="_Toc92358451" w:history="1">
+          <w:hyperlink w:anchor="_Toc92365194" w:history="1">
             <w:r>
               <w:rPr>
                 <w:rStyle w:val="Hipervnculo"/>
@@ -614,7 +614,7 @@
                 <w:noProof/>
                 <w:webHidden/>
               </w:rPr>
-              <w:instrText xml:space="preserve"> PAGEREF _Toc92358451 \h </w:instrText>
+              <w:instrText xml:space="preserve"> PAGEREF _Toc92365194 \h </w:instrText>
             </w:r>
             <w:r>
               <w:rPr>
@@ -654,10 +654,10 @@
             <w:rPr>
               <w:rFonts w:eastAsiaTheme="minorEastAsia"/>
               <w:noProof/>
-              <w:lang w:val="en-US"/>
+              <w:lang w:eastAsia="es-EC"/>
             </w:rPr>
           </w:pPr>
-          <w:hyperlink w:anchor="_Toc92358452" w:history="1">
+          <w:hyperlink w:anchor="_Toc92365195" w:history="1">
             <w:r>
               <w:rPr>
                 <w:rStyle w:val="Hipervnculo"/>
@@ -685,7 +685,7 @@
                 <w:noProof/>
                 <w:webHidden/>
               </w:rPr>
-              <w:instrText xml:space="preserve"> PAGEREF _Toc92358452 \h </w:instrText>
+              <w:instrText xml:space="preserve"> PAGEREF _Toc92365195 \h </w:instrText>
             </w:r>
             <w:r>
               <w:rPr>
@@ -725,10 +725,10 @@
             <w:rPr>
               <w:rFonts w:eastAsiaTheme="minorEastAsia"/>
               <w:noProof/>
-              <w:lang w:val="en-US"/>
+              <w:lang w:eastAsia="es-EC"/>
             </w:rPr>
           </w:pPr>
-          <w:hyperlink w:anchor="_Toc92358453" w:history="1">
+          <w:hyperlink w:anchor="_Toc92365196" w:history="1">
             <w:r>
               <w:rPr>
                 <w:rStyle w:val="Hipervnculo"/>
@@ -756,7 +756,7 @@
                 <w:noProof/>
                 <w:webHidden/>
               </w:rPr>
-              <w:instrText xml:space="preserve"> PAGEREF _Toc92358453 \h </w:instrText>
+              <w:instrText xml:space="preserve"> PAGEREF _Toc92365196 \h </w:instrText>
             </w:r>
             <w:r>
               <w:rPr>
@@ -796,10 +796,10 @@
             <w:rPr>
               <w:rFonts w:eastAsiaTheme="minorEastAsia"/>
               <w:noProof/>
-              <w:lang w:val="en-US"/>
+              <w:lang w:eastAsia="es-EC"/>
             </w:rPr>
           </w:pPr>
-          <w:hyperlink w:anchor="_Toc92358454" w:history="1">
+          <w:hyperlink w:anchor="_Toc92365197" w:history="1">
             <w:r>
               <w:rPr>
                 <w:rStyle w:val="Hipervnculo"/>
@@ -827,7 +827,7 @@
                 <w:noProof/>
                 <w:webHidden/>
               </w:rPr>
-              <w:instrText xml:space="preserve"> PAGEREF _Toc92358454 \h </w:instrText>
+              <w:instrText xml:space="preserve"> PAGEREF _Toc92365197 \h </w:instrText>
             </w:r>
             <w:r>
               <w:rPr>
@@ -867,10 +867,10 @@
             <w:rPr>
               <w:rFonts w:eastAsiaTheme="minorEastAsia"/>
               <w:noProof/>
-              <w:lang w:val="en-US"/>
+              <w:lang w:eastAsia="es-EC"/>
             </w:rPr>
           </w:pPr>
-          <w:hyperlink w:anchor="_Toc92358455" w:history="1">
+          <w:hyperlink w:anchor="_Toc92365198" w:history="1">
             <w:r>
               <w:rPr>
                 <w:rStyle w:val="Hipervnculo"/>
@@ -898,7 +898,7 @@
                 <w:noProof/>
                 <w:webHidden/>
               </w:rPr>
-              <w:instrText xml:space="preserve"> PAGEREF _Toc92358455 \h </w:instrText>
+              <w:instrText xml:space="preserve"> PAGEREF _Toc92365198 \h </w:instrText>
             </w:r>
             <w:r>
               <w:rPr>
@@ -938,10 +938,10 @@
             <w:rPr>
               <w:rFonts w:eastAsiaTheme="minorEastAsia"/>
               <w:noProof/>
-              <w:lang w:val="en-US"/>
+              <w:lang w:eastAsia="es-EC"/>
             </w:rPr>
           </w:pPr>
-          <w:hyperlink w:anchor="_Toc92358456" w:history="1">
+          <w:hyperlink w:anchor="_Toc92365199" w:history="1">
             <w:r>
               <w:rPr>
                 <w:rStyle w:val="Hipervnculo"/>
@@ -969,7 +969,7 @@
                 <w:noProof/>
                 <w:webHidden/>
               </w:rPr>
-              <w:instrText xml:space="preserve"> PAGEREF _Toc92358456 \h </w:instrText>
+              <w:instrText xml:space="preserve"> PAGEREF _Toc92365199 \h </w:instrText>
             </w:r>
             <w:r>
               <w:rPr>
@@ -1009,10 +1009,10 @@
             <w:rPr>
               <w:rFonts w:eastAsiaTheme="minorEastAsia"/>
               <w:noProof/>
-              <w:lang w:val="en-US"/>
+              <w:lang w:eastAsia="es-EC"/>
             </w:rPr>
           </w:pPr>
-          <w:hyperlink w:anchor="_Toc92358457" w:history="1">
+          <w:hyperlink w:anchor="_Toc92365200" w:history="1">
             <w:r>
               <w:rPr>
                 <w:rStyle w:val="Hipervnculo"/>
@@ -1040,7 +1040,7 @@
                 <w:noProof/>
                 <w:webHidden/>
               </w:rPr>
-              <w:instrText xml:space="preserve"> PAGEREF _Toc92358457 \h </w:instrText>
+              <w:instrText xml:space="preserve"> PAGEREF _Toc92365200 \h </w:instrText>
             </w:r>
             <w:r>
               <w:rPr>
@@ -1080,10 +1080,10 @@
             <w:rPr>
               <w:rFonts w:eastAsiaTheme="minorEastAsia"/>
               <w:noProof/>
-              <w:lang w:val="en-US"/>
+              <w:lang w:eastAsia="es-EC"/>
             </w:rPr>
           </w:pPr>
-          <w:hyperlink w:anchor="_Toc92358458" w:history="1">
+          <w:hyperlink w:anchor="_Toc92365201" w:history="1">
             <w:r>
               <w:rPr>
                 <w:rStyle w:val="Hipervnculo"/>
@@ -1111,7 +1111,7 @@
                 <w:noProof/>
                 <w:webHidden/>
               </w:rPr>
-              <w:instrText xml:space="preserve"> PAGEREF _Toc92358458 \h </w:instrText>
+              <w:instrText xml:space="preserve"> PAGEREF _Toc92365201 \h </w:instrText>
             </w:r>
             <w:r>
               <w:rPr>
@@ -1151,10 +1151,10 @@
             <w:rPr>
               <w:rFonts w:eastAsiaTheme="minorEastAsia"/>
               <w:noProof/>
-              <w:lang w:val="en-US"/>
+              <w:lang w:eastAsia="es-EC"/>
             </w:rPr>
           </w:pPr>
-          <w:hyperlink w:anchor="_Toc92358459" w:history="1">
+          <w:hyperlink w:anchor="_Toc92365202" w:history="1">
             <w:r>
               <w:rPr>
                 <w:rStyle w:val="Hipervnculo"/>
@@ -1182,7 +1182,7 @@
                 <w:noProof/>
                 <w:webHidden/>
               </w:rPr>
-              <w:instrText xml:space="preserve"> PAGEREF _Toc92358459 \h </w:instrText>
+              <w:instrText xml:space="preserve"> PAGEREF _Toc92365202 \h </w:instrText>
             </w:r>
             <w:r>
               <w:rPr>
@@ -1222,10 +1222,10 @@
             <w:rPr>
               <w:rFonts w:eastAsiaTheme="minorEastAsia"/>
               <w:noProof/>
-              <w:lang w:val="en-US"/>
+              <w:lang w:eastAsia="es-EC"/>
             </w:rPr>
           </w:pPr>
-          <w:hyperlink w:anchor="_Toc92358460" w:history="1">
+          <w:hyperlink w:anchor="_Toc92365203" w:history="1">
             <w:r>
               <w:rPr>
                 <w:rStyle w:val="Hipervnculo"/>
@@ -1253,7 +1253,7 @@
                 <w:noProof/>
                 <w:webHidden/>
               </w:rPr>
-              <w:instrText xml:space="preserve"> PAGEREF _Toc92358460 \h </w:instrText>
+              <w:instrText xml:space="preserve"> PAGEREF _Toc92365203 \h </w:instrText>
             </w:r>
             <w:r>
               <w:rPr>
@@ -1293,10 +1293,10 @@
             <w:rPr>
               <w:rFonts w:eastAsiaTheme="minorEastAsia"/>
               <w:noProof/>
-              <w:lang w:val="en-US"/>
+              <w:lang w:eastAsia="es-EC"/>
             </w:rPr>
           </w:pPr>
-          <w:hyperlink w:anchor="_Toc92358461" w:history="1">
+          <w:hyperlink w:anchor="_Toc92365204" w:history="1">
             <w:r>
               <w:rPr>
                 <w:rStyle w:val="Hipervnculo"/>
@@ -1324,7 +1324,7 @@
                 <w:noProof/>
                 <w:webHidden/>
               </w:rPr>
-              <w:instrText xml:space="preserve"> PAGEREF _Toc92358461 \h </w:instrText>
+              <w:instrText xml:space="preserve"> PAGEREF _Toc92365204 \h </w:instrText>
             </w:r>
             <w:r>
               <w:rPr>
@@ -1364,10 +1364,10 @@
             <w:rPr>
               <w:rFonts w:eastAsiaTheme="minorEastAsia"/>
               <w:noProof/>
-              <w:lang w:val="en-US"/>
+              <w:lang w:eastAsia="es-EC"/>
             </w:rPr>
           </w:pPr>
-          <w:hyperlink w:anchor="_Toc92358462" w:history="1">
+          <w:hyperlink w:anchor="_Toc92365205" w:history="1">
             <w:r>
               <w:rPr>
                 <w:rStyle w:val="Hipervnculo"/>
@@ -1395,7 +1395,7 @@
                 <w:noProof/>
                 <w:webHidden/>
               </w:rPr>
-              <w:instrText xml:space="preserve"> PAGEREF _Toc92358462 \h </w:instrText>
+              <w:instrText xml:space="preserve"> PAGEREF _Toc92365205 \h </w:instrText>
             </w:r>
             <w:r>
               <w:rPr>
@@ -1435,10 +1435,10 @@
             <w:rPr>
               <w:rFonts w:eastAsiaTheme="minorEastAsia"/>
               <w:noProof/>
-              <w:lang w:val="en-US"/>
+              <w:lang w:eastAsia="es-EC"/>
             </w:rPr>
           </w:pPr>
-          <w:hyperlink w:anchor="_Toc92358463" w:history="1">
+          <w:hyperlink w:anchor="_Toc92365206" w:history="1">
             <w:r>
               <w:rPr>
                 <w:rStyle w:val="Hipervnculo"/>
@@ -1465,7 +1465,7 @@
                 <w:noProof/>
                 <w:webHidden/>
               </w:rPr>
-              <w:instrText xml:space="preserve"> PAGEREF _Toc92358463 \h </w:instrText>
+              <w:instrText xml:space="preserve"> PAGEREF _Toc92365206 \h </w:instrText>
             </w:r>
             <w:r>
               <w:rPr>
@@ -1505,10 +1505,10 @@
             <w:rPr>
               <w:rFonts w:eastAsiaTheme="minorEastAsia"/>
               <w:noProof/>
-              <w:lang w:val="en-US"/>
+              <w:lang w:eastAsia="es-EC"/>
             </w:rPr>
           </w:pPr>
-          <w:hyperlink w:anchor="_Toc92358464" w:history="1">
+          <w:hyperlink w:anchor="_Toc92365207" w:history="1">
             <w:r>
               <w:rPr>
                 <w:rStyle w:val="Hipervnculo"/>
@@ -1535,7 +1535,7 @@
                 <w:noProof/>
                 <w:webHidden/>
               </w:rPr>
-              <w:instrText xml:space="preserve"> PAGEREF _Toc92358464 \h </w:instrText>
+              <w:instrText xml:space="preserve"> PAGEREF _Toc92365207 \h </w:instrText>
             </w:r>
             <w:r>
               <w:rPr>
@@ -1575,10 +1575,10 @@
             <w:rPr>
               <w:rFonts w:eastAsiaTheme="minorEastAsia"/>
               <w:noProof/>
-              <w:lang w:val="en-US"/>
+              <w:lang w:eastAsia="es-EC"/>
             </w:rPr>
           </w:pPr>
-          <w:hyperlink w:anchor="_Toc92358465" w:history="1">
+          <w:hyperlink w:anchor="_Toc92365208" w:history="1">
             <w:r>
               <w:rPr>
                 <w:rStyle w:val="Hipervnculo"/>
@@ -1605,7 +1605,7 @@
                 <w:noProof/>
                 <w:webHidden/>
               </w:rPr>
-              <w:instrText xml:space="preserve"> PAGEREF _Toc92358465 \h </w:instrText>
+              <w:instrText xml:space="preserve"> PAGEREF _Toc92365208 \h </w:instrText>
             </w:r>
             <w:r>
               <w:rPr>
@@ -1645,10 +1645,10 @@
             <w:rPr>
               <w:rFonts w:eastAsiaTheme="minorEastAsia"/>
               <w:noProof/>
-              <w:lang w:val="en-US"/>
+              <w:lang w:eastAsia="es-EC"/>
             </w:rPr>
           </w:pPr>
-          <w:hyperlink w:anchor="_Toc92358466" w:history="1">
+          <w:hyperlink w:anchor="_Toc92365209" w:history="1">
             <w:r>
               <w:rPr>
                 <w:rStyle w:val="Hipervnculo"/>
@@ -1676,7 +1676,7 @@
                 <w:noProof/>
                 <w:webHidden/>
               </w:rPr>
-              <w:instrText xml:space="preserve"> PAGEREF _Toc92358466 \h </w:instrText>
+              <w:instrText xml:space="preserve"> PAGEREF _Toc92365209 \h </w:instrText>
             </w:r>
             <w:r>
               <w:rPr>
@@ -1696,7 +1696,7 @@
                 <w:noProof/>
                 <w:webHidden/>
               </w:rPr>
-              <w:t>9</w:t>
+              <w:t>10</w:t>
             </w:r>
             <w:r>
               <w:rPr>
@@ -1716,10 +1716,10 @@
             <w:rPr>
               <w:rFonts w:eastAsiaTheme="minorEastAsia"/>
               <w:noProof/>
-              <w:lang w:val="en-US"/>
+              <w:lang w:eastAsia="es-EC"/>
             </w:rPr>
           </w:pPr>
-          <w:hyperlink w:anchor="_Toc92358467" w:history="1">
+          <w:hyperlink w:anchor="_Toc92365210" w:history="1">
             <w:r>
               <w:rPr>
                 <w:rStyle w:val="Hipervnculo"/>
@@ -1747,7 +1747,7 @@
                 <w:noProof/>
                 <w:webHidden/>
               </w:rPr>
-              <w:instrText xml:space="preserve"> PAGEREF _Toc92358467 \h </w:instrText>
+              <w:instrText xml:space="preserve"> PAGEREF _Toc92365210 \h </w:instrText>
             </w:r>
             <w:r>
               <w:rPr>
@@ -1767,7 +1767,7 @@
                 <w:noProof/>
                 <w:webHidden/>
               </w:rPr>
-              <w:t>9</w:t>
+              <w:t>10</w:t>
             </w:r>
             <w:r>
               <w:rPr>
@@ -1787,10 +1787,10 @@
             <w:rPr>
               <w:rFonts w:eastAsiaTheme="minorEastAsia"/>
               <w:noProof/>
-              <w:lang w:val="en-US"/>
+              <w:lang w:eastAsia="es-EC"/>
             </w:rPr>
           </w:pPr>
-          <w:hyperlink w:anchor="_Toc92358468" w:history="1">
+          <w:hyperlink w:anchor="_Toc92365211" w:history="1">
             <w:r>
               <w:rPr>
                 <w:rStyle w:val="Hipervnculo"/>
@@ -1818,7 +1818,7 @@
                 <w:noProof/>
                 <w:webHidden/>
               </w:rPr>
-              <w:instrText xml:space="preserve"> PAGEREF _Toc92358468 \h </w:instrText>
+              <w:instrText xml:space="preserve"> PAGEREF _Toc92365211 \h </w:instrText>
             </w:r>
             <w:r>
               <w:rPr>
@@ -1838,7 +1838,7 @@
                 <w:noProof/>
                 <w:webHidden/>
               </w:rPr>
-              <w:t>9</w:t>
+              <w:t>11</w:t>
             </w:r>
             <w:r>
               <w:rPr>
@@ -1858,17 +1858,17 @@
             <w:rPr>
               <w:rFonts w:eastAsiaTheme="minorEastAsia"/>
               <w:noProof/>
-              <w:lang w:val="en-US"/>
+              <w:lang w:eastAsia="es-EC"/>
             </w:rPr>
           </w:pPr>
-          <w:hyperlink w:anchor="_Toc92358469" w:history="1">
+          <w:hyperlink w:anchor="_Toc92365212" w:history="1">
             <w:r>
               <w:rPr>
                 <w:rStyle w:val="Hipervnculo"/>
                 <w:noProof/>
                 <w:lang w:val="en-US"/>
               </w:rPr>
-              <w:t>Replace subclass with fields</w:t>
+              <w:t>Replace Delegation with Inheritance</w:t>
             </w:r>
             <w:r>
               <w:rPr>
@@ -1889,7 +1889,7 @@
                 <w:noProof/>
                 <w:webHidden/>
               </w:rPr>
-              <w:instrText xml:space="preserve"> PAGEREF _Toc92358469 \h </w:instrText>
+              <w:instrText xml:space="preserve"> PAGEREF _Toc92365212 \h </w:instrText>
             </w:r>
             <w:r>
               <w:rPr>
@@ -1909,7 +1909,569 @@
                 <w:noProof/>
                 <w:webHidden/>
               </w:rPr>
-              <w:t>9</w:t>
+              <w:t>11</w:t>
+            </w:r>
+            <w:r>
+              <w:rPr>
+                <w:noProof/>
+                <w:webHidden/>
+              </w:rPr>
+              <w:fldChar w:fldCharType="end"/>
+            </w:r>
+          </w:hyperlink>
+        </w:p>
+        <w:p>
+          <w:pPr>
+            <w:pStyle w:val="TDC1"/>
+            <w:tabs>
+              <w:tab w:val="right" w:leader="dot" w:pos="8494"/>
+            </w:tabs>
+            <w:rPr>
+              <w:rFonts w:eastAsiaTheme="minorEastAsia"/>
+              <w:noProof/>
+              <w:lang w:eastAsia="es-EC"/>
+            </w:rPr>
+          </w:pPr>
+          <w:hyperlink w:anchor="_Toc92365213" w:history="1">
+            <w:r>
+              <w:rPr>
+                <w:rStyle w:val="Hipervnculo"/>
+                <w:noProof/>
+                <w:lang w:val="en-US"/>
+              </w:rPr>
+              <w:t>Large Class</w:t>
+            </w:r>
+            <w:r>
+              <w:rPr>
+                <w:noProof/>
+                <w:webHidden/>
+              </w:rPr>
+              <w:tab/>
+            </w:r>
+            <w:r>
+              <w:rPr>
+                <w:noProof/>
+                <w:webHidden/>
+              </w:rPr>
+              <w:fldChar w:fldCharType="begin"/>
+            </w:r>
+            <w:r>
+              <w:rPr>
+                <w:noProof/>
+                <w:webHidden/>
+              </w:rPr>
+              <w:instrText xml:space="preserve"> PAGEREF _Toc92365213 \h </w:instrText>
+            </w:r>
+            <w:r>
+              <w:rPr>
+                <w:noProof/>
+                <w:webHidden/>
+              </w:rPr>
+            </w:r>
+            <w:r>
+              <w:rPr>
+                <w:noProof/>
+                <w:webHidden/>
+              </w:rPr>
+              <w:fldChar w:fldCharType="separate"/>
+            </w:r>
+            <w:r>
+              <w:rPr>
+                <w:noProof/>
+                <w:webHidden/>
+              </w:rPr>
+              <w:t>12</w:t>
+            </w:r>
+            <w:r>
+              <w:rPr>
+                <w:noProof/>
+                <w:webHidden/>
+              </w:rPr>
+              <w:fldChar w:fldCharType="end"/>
+            </w:r>
+          </w:hyperlink>
+        </w:p>
+        <w:p>
+          <w:pPr>
+            <w:pStyle w:val="TDC2"/>
+            <w:tabs>
+              <w:tab w:val="right" w:leader="dot" w:pos="8494"/>
+            </w:tabs>
+            <w:rPr>
+              <w:rFonts w:eastAsiaTheme="minorEastAsia"/>
+              <w:noProof/>
+              <w:lang w:eastAsia="es-EC"/>
+            </w:rPr>
+          </w:pPr>
+          <w:hyperlink w:anchor="_Toc92365214" w:history="1">
+            <w:r>
+              <w:rPr>
+                <w:rStyle w:val="Hipervnculo"/>
+                <w:noProof/>
+                <w:lang w:val="en-US"/>
+              </w:rPr>
+              <w:t>Consecuencias</w:t>
+            </w:r>
+            <w:r>
+              <w:rPr>
+                <w:noProof/>
+                <w:webHidden/>
+              </w:rPr>
+              <w:tab/>
+            </w:r>
+            <w:r>
+              <w:rPr>
+                <w:noProof/>
+                <w:webHidden/>
+              </w:rPr>
+              <w:fldChar w:fldCharType="begin"/>
+            </w:r>
+            <w:r>
+              <w:rPr>
+                <w:noProof/>
+                <w:webHidden/>
+              </w:rPr>
+              <w:instrText xml:space="preserve"> PAGEREF _Toc92365214 \h </w:instrText>
+            </w:r>
+            <w:r>
+              <w:rPr>
+                <w:noProof/>
+                <w:webHidden/>
+              </w:rPr>
+            </w:r>
+            <w:r>
+              <w:rPr>
+                <w:noProof/>
+                <w:webHidden/>
+              </w:rPr>
+              <w:fldChar w:fldCharType="separate"/>
+            </w:r>
+            <w:r>
+              <w:rPr>
+                <w:noProof/>
+                <w:webHidden/>
+              </w:rPr>
+              <w:t>12</w:t>
+            </w:r>
+            <w:r>
+              <w:rPr>
+                <w:noProof/>
+                <w:webHidden/>
+              </w:rPr>
+              <w:fldChar w:fldCharType="end"/>
+            </w:r>
+          </w:hyperlink>
+        </w:p>
+        <w:p>
+          <w:pPr>
+            <w:pStyle w:val="TDC2"/>
+            <w:tabs>
+              <w:tab w:val="right" w:leader="dot" w:pos="8494"/>
+            </w:tabs>
+            <w:rPr>
+              <w:rFonts w:eastAsiaTheme="minorEastAsia"/>
+              <w:noProof/>
+              <w:lang w:eastAsia="es-EC"/>
+            </w:rPr>
+          </w:pPr>
+          <w:hyperlink w:anchor="_Toc92365215" w:history="1">
+            <w:r>
+              <w:rPr>
+                <w:rStyle w:val="Hipervnculo"/>
+                <w:noProof/>
+              </w:rPr>
+              <w:t>Tecnicas</w:t>
+            </w:r>
+            <w:r>
+              <w:rPr>
+                <w:noProof/>
+                <w:webHidden/>
+              </w:rPr>
+              <w:tab/>
+            </w:r>
+            <w:r>
+              <w:rPr>
+                <w:noProof/>
+                <w:webHidden/>
+              </w:rPr>
+              <w:fldChar w:fldCharType="begin"/>
+            </w:r>
+            <w:r>
+              <w:rPr>
+                <w:noProof/>
+                <w:webHidden/>
+              </w:rPr>
+              <w:instrText xml:space="preserve"> PAGEREF _Toc92365215 \h </w:instrText>
+            </w:r>
+            <w:r>
+              <w:rPr>
+                <w:noProof/>
+                <w:webHidden/>
+              </w:rPr>
+            </w:r>
+            <w:r>
+              <w:rPr>
+                <w:noProof/>
+                <w:webHidden/>
+              </w:rPr>
+              <w:fldChar w:fldCharType="separate"/>
+            </w:r>
+            <w:r>
+              <w:rPr>
+                <w:noProof/>
+                <w:webHidden/>
+              </w:rPr>
+              <w:t>12</w:t>
+            </w:r>
+            <w:r>
+              <w:rPr>
+                <w:noProof/>
+                <w:webHidden/>
+              </w:rPr>
+              <w:fldChar w:fldCharType="end"/>
+            </w:r>
+          </w:hyperlink>
+        </w:p>
+        <w:p>
+          <w:pPr>
+            <w:pStyle w:val="TDC3"/>
+            <w:tabs>
+              <w:tab w:val="right" w:leader="dot" w:pos="8494"/>
+            </w:tabs>
+            <w:rPr>
+              <w:rFonts w:eastAsiaTheme="minorEastAsia"/>
+              <w:noProof/>
+              <w:lang w:eastAsia="es-EC"/>
+            </w:rPr>
+          </w:pPr>
+          <w:hyperlink w:anchor="_Toc92365216" w:history="1">
+            <w:r>
+              <w:rPr>
+                <w:rStyle w:val="Hipervnculo"/>
+                <w:noProof/>
+              </w:rPr>
+              <w:t>Move Method</w:t>
+            </w:r>
+            <w:r>
+              <w:rPr>
+                <w:noProof/>
+                <w:webHidden/>
+              </w:rPr>
+              <w:tab/>
+            </w:r>
+            <w:r>
+              <w:rPr>
+                <w:noProof/>
+                <w:webHidden/>
+              </w:rPr>
+              <w:fldChar w:fldCharType="begin"/>
+            </w:r>
+            <w:r>
+              <w:rPr>
+                <w:noProof/>
+                <w:webHidden/>
+              </w:rPr>
+              <w:instrText xml:space="preserve"> PAGEREF _Toc92365216 \h </w:instrText>
+            </w:r>
+            <w:r>
+              <w:rPr>
+                <w:noProof/>
+                <w:webHidden/>
+              </w:rPr>
+            </w:r>
+            <w:r>
+              <w:rPr>
+                <w:noProof/>
+                <w:webHidden/>
+              </w:rPr>
+              <w:fldChar w:fldCharType="separate"/>
+            </w:r>
+            <w:r>
+              <w:rPr>
+                <w:noProof/>
+                <w:webHidden/>
+              </w:rPr>
+              <w:t>12</w:t>
+            </w:r>
+            <w:r>
+              <w:rPr>
+                <w:noProof/>
+                <w:webHidden/>
+              </w:rPr>
+              <w:fldChar w:fldCharType="end"/>
+            </w:r>
+          </w:hyperlink>
+        </w:p>
+        <w:p>
+          <w:pPr>
+            <w:pStyle w:val="TDC1"/>
+            <w:tabs>
+              <w:tab w:val="right" w:leader="dot" w:pos="8494"/>
+            </w:tabs>
+            <w:rPr>
+              <w:rFonts w:eastAsiaTheme="minorEastAsia"/>
+              <w:noProof/>
+              <w:lang w:eastAsia="es-EC"/>
+            </w:rPr>
+          </w:pPr>
+          <w:hyperlink w:anchor="_Toc92365217" w:history="1">
+            <w:r>
+              <w:rPr>
+                <w:rStyle w:val="Hipervnculo"/>
+                <w:noProof/>
+              </w:rPr>
+              <w:t>Long Parameter List</w:t>
+            </w:r>
+            <w:r>
+              <w:rPr>
+                <w:noProof/>
+                <w:webHidden/>
+              </w:rPr>
+              <w:tab/>
+            </w:r>
+            <w:r>
+              <w:rPr>
+                <w:noProof/>
+                <w:webHidden/>
+              </w:rPr>
+              <w:fldChar w:fldCharType="begin"/>
+            </w:r>
+            <w:r>
+              <w:rPr>
+                <w:noProof/>
+                <w:webHidden/>
+              </w:rPr>
+              <w:instrText xml:space="preserve"> PAGEREF _Toc92365217 \h </w:instrText>
+            </w:r>
+            <w:r>
+              <w:rPr>
+                <w:noProof/>
+                <w:webHidden/>
+              </w:rPr>
+            </w:r>
+            <w:r>
+              <w:rPr>
+                <w:noProof/>
+                <w:webHidden/>
+              </w:rPr>
+              <w:fldChar w:fldCharType="separate"/>
+            </w:r>
+            <w:r>
+              <w:rPr>
+                <w:noProof/>
+                <w:webHidden/>
+              </w:rPr>
+              <w:t>13</w:t>
+            </w:r>
+            <w:r>
+              <w:rPr>
+                <w:noProof/>
+                <w:webHidden/>
+              </w:rPr>
+              <w:fldChar w:fldCharType="end"/>
+            </w:r>
+          </w:hyperlink>
+        </w:p>
+        <w:p>
+          <w:pPr>
+            <w:pStyle w:val="TDC2"/>
+            <w:tabs>
+              <w:tab w:val="right" w:leader="dot" w:pos="8494"/>
+            </w:tabs>
+            <w:rPr>
+              <w:rFonts w:eastAsiaTheme="minorEastAsia"/>
+              <w:noProof/>
+              <w:lang w:eastAsia="es-EC"/>
+            </w:rPr>
+          </w:pPr>
+          <w:hyperlink w:anchor="_Toc92365218" w:history="1">
+            <w:r>
+              <w:rPr>
+                <w:rStyle w:val="Hipervnculo"/>
+                <w:noProof/>
+              </w:rPr>
+              <w:t>Consecuencias</w:t>
+            </w:r>
+            <w:r>
+              <w:rPr>
+                <w:noProof/>
+                <w:webHidden/>
+              </w:rPr>
+              <w:tab/>
+            </w:r>
+            <w:r>
+              <w:rPr>
+                <w:noProof/>
+                <w:webHidden/>
+              </w:rPr>
+              <w:fldChar w:fldCharType="begin"/>
+            </w:r>
+            <w:r>
+              <w:rPr>
+                <w:noProof/>
+                <w:webHidden/>
+              </w:rPr>
+              <w:instrText xml:space="preserve"> PAGEREF _Toc92365218 \h </w:instrText>
+            </w:r>
+            <w:r>
+              <w:rPr>
+                <w:noProof/>
+                <w:webHidden/>
+              </w:rPr>
+            </w:r>
+            <w:r>
+              <w:rPr>
+                <w:noProof/>
+                <w:webHidden/>
+              </w:rPr>
+              <w:fldChar w:fldCharType="separate"/>
+            </w:r>
+            <w:r>
+              <w:rPr>
+                <w:noProof/>
+                <w:webHidden/>
+              </w:rPr>
+              <w:t>13</w:t>
+            </w:r>
+            <w:r>
+              <w:rPr>
+                <w:noProof/>
+                <w:webHidden/>
+              </w:rPr>
+              <w:fldChar w:fldCharType="end"/>
+            </w:r>
+          </w:hyperlink>
+        </w:p>
+        <w:p>
+          <w:pPr>
+            <w:pStyle w:val="TDC2"/>
+            <w:tabs>
+              <w:tab w:val="right" w:leader="dot" w:pos="8494"/>
+            </w:tabs>
+            <w:rPr>
+              <w:rFonts w:eastAsiaTheme="minorEastAsia"/>
+              <w:noProof/>
+              <w:lang w:eastAsia="es-EC"/>
+            </w:rPr>
+          </w:pPr>
+          <w:hyperlink w:anchor="_Toc92365219" w:history="1">
+            <w:r>
+              <w:rPr>
+                <w:rStyle w:val="Hipervnculo"/>
+                <w:noProof/>
+              </w:rPr>
+              <w:t>Técnicas</w:t>
+            </w:r>
+            <w:r>
+              <w:rPr>
+                <w:noProof/>
+                <w:webHidden/>
+              </w:rPr>
+              <w:tab/>
+            </w:r>
+            <w:r>
+              <w:rPr>
+                <w:noProof/>
+                <w:webHidden/>
+              </w:rPr>
+              <w:fldChar w:fldCharType="begin"/>
+            </w:r>
+            <w:r>
+              <w:rPr>
+                <w:noProof/>
+                <w:webHidden/>
+              </w:rPr>
+              <w:instrText xml:space="preserve"> PAGEREF _Toc92365219 \h </w:instrText>
+            </w:r>
+            <w:r>
+              <w:rPr>
+                <w:noProof/>
+                <w:webHidden/>
+              </w:rPr>
+            </w:r>
+            <w:r>
+              <w:rPr>
+                <w:noProof/>
+                <w:webHidden/>
+              </w:rPr>
+              <w:fldChar w:fldCharType="separate"/>
+            </w:r>
+            <w:r>
+              <w:rPr>
+                <w:noProof/>
+                <w:webHidden/>
+              </w:rPr>
+              <w:t>14</w:t>
+            </w:r>
+            <w:r>
+              <w:rPr>
+                <w:noProof/>
+                <w:webHidden/>
+              </w:rPr>
+              <w:fldChar w:fldCharType="end"/>
+            </w:r>
+          </w:hyperlink>
+        </w:p>
+        <w:p>
+          <w:pPr>
+            <w:pStyle w:val="TDC3"/>
+            <w:tabs>
+              <w:tab w:val="right" w:leader="dot" w:pos="8494"/>
+            </w:tabs>
+            <w:rPr>
+              <w:rFonts w:eastAsiaTheme="minorEastAsia"/>
+              <w:noProof/>
+              <w:lang w:eastAsia="es-EC"/>
+            </w:rPr>
+          </w:pPr>
+          <w:hyperlink w:anchor="_Toc92365220" w:history="1">
+            <w:r>
+              <w:rPr>
+                <w:rStyle w:val="Hipervnculo"/>
+                <w:noProof/>
+              </w:rPr>
+              <w:t>Remove Parameter</w:t>
+            </w:r>
+            <w:r>
+              <w:rPr>
+                <w:noProof/>
+                <w:webHidden/>
+              </w:rPr>
+              <w:tab/>
+            </w:r>
+            <w:r>
+              <w:rPr>
+                <w:noProof/>
+                <w:webHidden/>
+              </w:rPr>
+              <w:fldChar w:fldCharType="begin"/>
+            </w:r>
+            <w:r>
+              <w:rPr>
+                <w:noProof/>
+                <w:webHidden/>
+              </w:rPr>
+              <w:instrText xml:space="preserve"> PAGEREF _Toc92365220 \h </w:instrText>
+            </w:r>
+            <w:r>
+              <w:rPr>
+                <w:noProof/>
+                <w:webHidden/>
+              </w:rPr>
+            </w:r>
+            <w:r>
+              <w:rPr>
+                <w:noProof/>
+                <w:webHidden/>
+              </w:rPr>
+              <w:fldChar w:fldCharType="separate"/>
+            </w:r>
+            <w:r>
+              <w:rPr>
+                <w:noProof/>
+                <w:webHidden/>
+              </w:rPr>
+              <w:t>14</w:t>
             </w:r>
             <w:r>
               <w:rPr>
@@ -1964,23 +2526,15 @@
           <w:lang w:val="es-419"/>
         </w:rPr>
       </w:pPr>
-      <w:bookmarkStart w:id="1" w:name="_Toc92358448"/>
+      <w:bookmarkStart w:id="1" w:name="_Toc92365191"/>
       <w:r>
         <w:rPr>
           <w:lang w:val="es-419"/>
         </w:rPr>
         <w:lastRenderedPageBreak/>
-        <w:t xml:space="preserve">Data </w:t>
-      </w:r>
-      <w:proofErr w:type="spellStart"/>
-      <w:r>
-        <w:rPr>
-          <w:lang w:val="es-419"/>
-        </w:rPr>
-        <w:t>Class</w:t>
+        <w:t>Data Class</w:t>
       </w:r>
       <w:bookmarkEnd w:id="1"/>
-      <w:proofErr w:type="spellEnd"/>
     </w:p>
     <w:p>
       <w:pPr>
@@ -2085,7 +2639,7 @@
           <w:lang w:val="es-419"/>
         </w:rPr>
       </w:pPr>
-      <w:bookmarkStart w:id="2" w:name="_Toc92358449"/>
+      <w:bookmarkStart w:id="2" w:name="_Toc92365192"/>
       <w:r>
         <w:rPr>
           <w:lang w:val="es-419"/>
@@ -2108,7 +2662,7 @@
           <w:lang w:val="es-419"/>
         </w:rPr>
       </w:pPr>
-      <w:bookmarkStart w:id="3" w:name="_Toc92358450"/>
+      <w:bookmarkStart w:id="3" w:name="_Toc92365193"/>
       <w:r>
         <w:rPr>
           <w:lang w:val="es-419"/>
@@ -2131,31 +2685,15 @@
           <w:lang w:val="es-419"/>
         </w:rPr>
       </w:pPr>
-      <w:bookmarkStart w:id="4" w:name="_Toc92358451"/>
-      <w:proofErr w:type="spellStart"/>
+      <w:bookmarkStart w:id="4" w:name="_Toc92365194"/>
       <w:r>
         <w:rPr>
           <w:lang w:val="es-419"/>
         </w:rPr>
         <w:lastRenderedPageBreak/>
-        <w:t>Encapsulate</w:t>
-      </w:r>
-      <w:proofErr w:type="spellEnd"/>
-      <w:r>
-        <w:rPr>
-          <w:lang w:val="es-419"/>
-        </w:rPr>
-        <w:t xml:space="preserve"> </w:t>
-      </w:r>
-      <w:proofErr w:type="spellStart"/>
-      <w:r>
-        <w:rPr>
-          <w:lang w:val="es-419"/>
-        </w:rPr>
-        <w:t>field</w:t>
+        <w:t>Encapsulate field</w:t>
       </w:r>
       <w:bookmarkEnd w:id="4"/>
-      <w:proofErr w:type="spellEnd"/>
     </w:p>
     <w:p>
       <w:pPr>
@@ -2165,6 +2703,7 @@
       </w:pPr>
       <w:r>
         <w:rPr>
+          <w:noProof/>
           <w:lang w:val="es-419"/>
         </w:rPr>
         <w:drawing>
@@ -2211,30 +2750,14 @@
           <w:lang w:val="es-419"/>
         </w:rPr>
       </w:pPr>
-      <w:bookmarkStart w:id="5" w:name="_Toc92358452"/>
-      <w:proofErr w:type="spellStart"/>
+      <w:bookmarkStart w:id="5" w:name="_Toc92365195"/>
       <w:r>
         <w:rPr>
           <w:lang w:val="es-419"/>
         </w:rPr>
-        <w:t>Inline</w:t>
-      </w:r>
-      <w:proofErr w:type="spellEnd"/>
-      <w:r>
-        <w:rPr>
-          <w:lang w:val="es-419"/>
-        </w:rPr>
-        <w:t xml:space="preserve"> </w:t>
-      </w:r>
-      <w:proofErr w:type="spellStart"/>
-      <w:r>
-        <w:rPr>
-          <w:lang w:val="es-419"/>
-        </w:rPr>
-        <w:t>Class</w:t>
+        <w:t>Inline Class</w:t>
       </w:r>
       <w:bookmarkEnd w:id="5"/>
-      <w:proofErr w:type="spellEnd"/>
     </w:p>
     <w:p>
       <w:pPr>
@@ -2248,6 +2771,7 @@
       </w:pPr>
       <w:r>
         <w:rPr>
+          <w:noProof/>
           <w:lang w:val="es-419"/>
         </w:rPr>
         <w:drawing>
@@ -2307,21 +2831,13 @@
           <w:lang w:val="es-419"/>
         </w:rPr>
       </w:pPr>
-      <w:bookmarkStart w:id="6" w:name="_Toc92358453"/>
-      <w:proofErr w:type="spellStart"/>
+      <w:bookmarkStart w:id="6" w:name="_Toc92365196"/>
       <w:r>
         <w:rPr>
           <w:lang w:val="es-419"/>
         </w:rPr>
         <w:lastRenderedPageBreak/>
-        <w:t>Temporary</w:t>
-      </w:r>
-      <w:proofErr w:type="spellEnd"/>
-      <w:r>
-        <w:rPr>
-          <w:lang w:val="es-419"/>
-        </w:rPr>
-        <w:t xml:space="preserve"> Field</w:t>
+        <w:t>Temporary Field</w:t>
       </w:r>
       <w:bookmarkEnd w:id="6"/>
     </w:p>
@@ -2333,6 +2849,7 @@
       </w:pPr>
       <w:r>
         <w:rPr>
+          <w:noProof/>
           <w:lang w:val="es-419"/>
         </w:rPr>
         <w:drawing>
@@ -2379,8 +2896,7 @@
           <w:lang w:val="en-US"/>
         </w:rPr>
       </w:pPr>
-      <w:bookmarkStart w:id="7" w:name="_Toc92358454"/>
-      <w:proofErr w:type="spellStart"/>
+      <w:bookmarkStart w:id="7" w:name="_Toc92365197"/>
       <w:r>
         <w:rPr>
           <w:lang w:val="en-US"/>
@@ -2388,7 +2904,6 @@
         <w:t>Consecuencias</w:t>
       </w:r>
       <w:bookmarkEnd w:id="7"/>
-      <w:proofErr w:type="spellEnd"/>
     </w:p>
     <w:p>
       <w:pPr>
@@ -2404,8 +2919,7 @@
           <w:lang w:val="en-US"/>
         </w:rPr>
       </w:pPr>
-      <w:bookmarkStart w:id="8" w:name="_Toc92358455"/>
-      <w:proofErr w:type="spellStart"/>
+      <w:bookmarkStart w:id="8" w:name="_Toc92365198"/>
       <w:r>
         <w:rPr>
           <w:lang w:val="en-US"/>
@@ -2413,7 +2927,6 @@
         <w:t>Técnicas</w:t>
       </w:r>
       <w:bookmarkEnd w:id="8"/>
-      <w:proofErr w:type="spellEnd"/>
     </w:p>
     <w:p>
       <w:pPr>
@@ -2422,7 +2935,7 @@
           <w:lang w:val="en-US"/>
         </w:rPr>
       </w:pPr>
-      <w:bookmarkStart w:id="9" w:name="_Toc92358456"/>
+      <w:bookmarkStart w:id="9" w:name="_Toc92365199"/>
       <w:r>
         <w:rPr>
           <w:lang w:val="en-US"/>
@@ -2439,6 +2952,7 @@
       </w:pPr>
       <w:r>
         <w:rPr>
+          <w:noProof/>
           <w:lang w:val="en-US"/>
         </w:rPr>
         <w:drawing>
@@ -2485,7 +2999,7 @@
           <w:lang w:val="en-US"/>
         </w:rPr>
       </w:pPr>
-      <w:bookmarkStart w:id="10" w:name="_Toc92358457"/>
+      <w:bookmarkStart w:id="10" w:name="_Toc92365200"/>
       <w:r>
         <w:rPr>
           <w:lang w:val="en-US"/>
@@ -2508,6 +3022,7 @@
       </w:pPr>
       <w:r>
         <w:rPr>
+          <w:noProof/>
           <w:lang w:val="en-US"/>
         </w:rPr>
         <w:drawing>
@@ -2560,31 +3075,15 @@
           <w:lang w:val="es-419"/>
         </w:rPr>
       </w:pPr>
-      <w:bookmarkStart w:id="11" w:name="_Toc92358458"/>
-      <w:proofErr w:type="spellStart"/>
+      <w:bookmarkStart w:id="11" w:name="_Toc92365201"/>
       <w:r>
         <w:rPr>
           <w:lang w:val="es-419"/>
         </w:rPr>
         <w:lastRenderedPageBreak/>
-        <w:t>Feature</w:t>
-      </w:r>
-      <w:proofErr w:type="spellEnd"/>
-      <w:r>
-        <w:rPr>
-          <w:lang w:val="es-419"/>
-        </w:rPr>
-        <w:t xml:space="preserve"> </w:t>
-      </w:r>
-      <w:proofErr w:type="spellStart"/>
-      <w:r>
-        <w:rPr>
-          <w:lang w:val="es-419"/>
-        </w:rPr>
-        <w:t>Envy</w:t>
+        <w:t>Feature Envy</w:t>
       </w:r>
       <w:bookmarkEnd w:id="11"/>
-      <w:proofErr w:type="spellEnd"/>
     </w:p>
     <w:p>
       <w:pPr>
@@ -2641,8 +3140,7 @@
           <w:lang w:val="en-US"/>
         </w:rPr>
       </w:pPr>
-      <w:bookmarkStart w:id="12" w:name="_Toc92358459"/>
-      <w:proofErr w:type="spellStart"/>
+      <w:bookmarkStart w:id="12" w:name="_Toc92365202"/>
       <w:r>
         <w:rPr>
           <w:lang w:val="en-US"/>
@@ -2650,7 +3148,6 @@
         <w:t>Consecuencias</w:t>
       </w:r>
       <w:bookmarkEnd w:id="12"/>
-      <w:proofErr w:type="spellEnd"/>
     </w:p>
     <w:p>
       <w:pPr>
@@ -2666,8 +3163,7 @@
           <w:lang w:val="en-US"/>
         </w:rPr>
       </w:pPr>
-      <w:bookmarkStart w:id="13" w:name="_Toc92358460"/>
-      <w:proofErr w:type="spellStart"/>
+      <w:bookmarkStart w:id="13" w:name="_Toc92365203"/>
       <w:r>
         <w:rPr>
           <w:lang w:val="en-US"/>
@@ -2675,7 +3171,6 @@
         <w:t>Técnicas</w:t>
       </w:r>
       <w:bookmarkEnd w:id="13"/>
-      <w:proofErr w:type="spellEnd"/>
     </w:p>
     <w:p>
       <w:pPr>
@@ -2684,7 +3179,7 @@
           <w:lang w:val="en-US"/>
         </w:rPr>
       </w:pPr>
-      <w:bookmarkStart w:id="14" w:name="_Toc92358461"/>
+      <w:bookmarkStart w:id="14" w:name="_Toc92365204"/>
       <w:r>
         <w:rPr>
           <w:lang w:val="en-US"/>
@@ -2701,6 +3196,7 @@
       </w:pPr>
       <w:r>
         <w:rPr>
+          <w:noProof/>
           <w:lang w:val="en-US"/>
         </w:rPr>
         <w:drawing>
@@ -2760,7 +3256,7 @@
           <w:lang w:val="en-US"/>
         </w:rPr>
       </w:pPr>
-      <w:bookmarkStart w:id="15" w:name="_Toc92358462"/>
+      <w:bookmarkStart w:id="15" w:name="_Toc92365205"/>
       <w:r>
         <w:rPr>
           <w:lang w:val="en-US"/>
@@ -2876,7 +3372,7 @@
       <w:pPr>
         <w:pStyle w:val="Ttulo2"/>
       </w:pPr>
-      <w:bookmarkStart w:id="16" w:name="_Toc92358463"/>
+      <w:bookmarkStart w:id="16" w:name="_Toc92365206"/>
       <w:r>
         <w:lastRenderedPageBreak/>
         <w:t>Consecuencias</w:t>
@@ -2888,7 +3384,7 @@
       <w:pPr>
         <w:pStyle w:val="Ttulo2"/>
       </w:pPr>
-      <w:bookmarkStart w:id="17" w:name="_Toc92358464"/>
+      <w:bookmarkStart w:id="17" w:name="_Toc92365207"/>
       <w:r>
         <w:t>Técnicas</w:t>
       </w:r>
@@ -2898,21 +3394,139 @@
       <w:pPr>
         <w:pStyle w:val="Ttulo3"/>
       </w:pPr>
-      <w:bookmarkStart w:id="18" w:name="_Toc92358465"/>
-      <w:proofErr w:type="spellStart"/>
+      <w:bookmarkStart w:id="18" w:name="_Toc92365208"/>
       <w:r>
-        <w:t>Extract</w:t>
-      </w:r>
-      <w:proofErr w:type="spellEnd"/>
-      <w:r>
-        <w:t xml:space="preserve"> </w:t>
-      </w:r>
-      <w:proofErr w:type="spellStart"/>
-      <w:r>
-        <w:t>Superclass</w:t>
+        <w:t>Extract Superclass</w:t>
       </w:r>
       <w:bookmarkEnd w:id="18"/>
-      <w:proofErr w:type="spellEnd"/>
+    </w:p>
+    <w:p>
+      <w:r>
+        <w:rPr>
+          <w:noProof/>
+        </w:rPr>
+        <w:drawing>
+          <wp:inline distT="0" distB="0" distL="0" distR="0" wp14:anchorId="2097988A" wp14:editId="270D8FDA">
+            <wp:extent cx="5400040" cy="4761230"/>
+            <wp:effectExtent l="0" t="0" r="0" b="1270"/>
+            <wp:docPr id="22" name="Imagen 22"/>
+            <wp:cNvGraphicFramePr>
+              <a:graphicFrameLocks xmlns:a="http://schemas.openxmlformats.org/drawingml/2006/main" noChangeAspect="1"/>
+            </wp:cNvGraphicFramePr>
+            <a:graphic xmlns:a="http://schemas.openxmlformats.org/drawingml/2006/main">
+              <a:graphicData uri="http://schemas.openxmlformats.org/drawingml/2006/picture">
+                <pic:pic xmlns:pic="http://schemas.openxmlformats.org/drawingml/2006/picture">
+                  <pic:nvPicPr>
+                    <pic:cNvPr id="1" name=""/>
+                    <pic:cNvPicPr/>
+                  </pic:nvPicPr>
+                  <pic:blipFill>
+                    <a:blip r:embed="rId20"/>
+                    <a:stretch>
+                      <a:fillRect/>
+                    </a:stretch>
+                  </pic:blipFill>
+                  <pic:spPr>
+                    <a:xfrm>
+                      <a:off x="0" y="0"/>
+                      <a:ext cx="5400040" cy="4761230"/>
+                    </a:xfrm>
+                    <a:prstGeom prst="rect">
+                      <a:avLst/>
+                    </a:prstGeom>
+                  </pic:spPr>
+                </pic:pic>
+              </a:graphicData>
+            </a:graphic>
+          </wp:inline>
+        </w:drawing>
+      </w:r>
+    </w:p>
+    <w:p/>
+    <w:p>
+      <w:r>
+        <w:rPr>
+          <w:noProof/>
+        </w:rPr>
+        <w:drawing>
+          <wp:inline distT="0" distB="0" distL="0" distR="0" wp14:anchorId="5F711EE0" wp14:editId="5FF12A2C">
+            <wp:extent cx="5400040" cy="2647315"/>
+            <wp:effectExtent l="0" t="0" r="0" b="635"/>
+            <wp:docPr id="21" name="Imagen 21"/>
+            <wp:cNvGraphicFramePr>
+              <a:graphicFrameLocks xmlns:a="http://schemas.openxmlformats.org/drawingml/2006/main" noChangeAspect="1"/>
+            </wp:cNvGraphicFramePr>
+            <a:graphic xmlns:a="http://schemas.openxmlformats.org/drawingml/2006/main">
+              <a:graphicData uri="http://schemas.openxmlformats.org/drawingml/2006/picture">
+                <pic:pic xmlns:pic="http://schemas.openxmlformats.org/drawingml/2006/picture">
+                  <pic:nvPicPr>
+                    <pic:cNvPr id="1" name=""/>
+                    <pic:cNvPicPr/>
+                  </pic:nvPicPr>
+                  <pic:blipFill>
+                    <a:blip r:embed="rId21"/>
+                    <a:stretch>
+                      <a:fillRect/>
+                    </a:stretch>
+                  </pic:blipFill>
+                  <pic:spPr>
+                    <a:xfrm>
+                      <a:off x="0" y="0"/>
+                      <a:ext cx="5400040" cy="2647315"/>
+                    </a:xfrm>
+                    <a:prstGeom prst="rect">
+                      <a:avLst/>
+                    </a:prstGeom>
+                  </pic:spPr>
+                </pic:pic>
+              </a:graphicData>
+            </a:graphic>
+          </wp:inline>
+        </w:drawing>
+      </w:r>
+    </w:p>
+    <w:p>
+      <w:r>
+        <w:rPr>
+          <w:noProof/>
+        </w:rPr>
+        <w:lastRenderedPageBreak/>
+        <w:drawing>
+          <wp:inline distT="0" distB="0" distL="0" distR="0" wp14:anchorId="695894AC" wp14:editId="7CC0F43E">
+            <wp:extent cx="5400040" cy="3453130"/>
+            <wp:effectExtent l="0" t="0" r="0" b="0"/>
+            <wp:docPr id="23" name="Imagen 23"/>
+            <wp:cNvGraphicFramePr>
+              <a:graphicFrameLocks xmlns:a="http://schemas.openxmlformats.org/drawingml/2006/main" noChangeAspect="1"/>
+            </wp:cNvGraphicFramePr>
+            <a:graphic xmlns:a="http://schemas.openxmlformats.org/drawingml/2006/main">
+              <a:graphicData uri="http://schemas.openxmlformats.org/drawingml/2006/picture">
+                <pic:pic xmlns:pic="http://schemas.openxmlformats.org/drawingml/2006/picture">
+                  <pic:nvPicPr>
+                    <pic:cNvPr id="1" name=""/>
+                    <pic:cNvPicPr/>
+                  </pic:nvPicPr>
+                  <pic:blipFill>
+                    <a:blip r:embed="rId22"/>
+                    <a:stretch>
+                      <a:fillRect/>
+                    </a:stretch>
+                  </pic:blipFill>
+                  <pic:spPr>
+                    <a:xfrm>
+                      <a:off x="0" y="0"/>
+                      <a:ext cx="5400040" cy="3453130"/>
+                    </a:xfrm>
+                    <a:prstGeom prst="rect">
+                      <a:avLst/>
+                    </a:prstGeom>
+                  </pic:spPr>
+                </pic:pic>
+              </a:graphicData>
+            </a:graphic>
+          </wp:inline>
+        </w:drawing>
+      </w:r>
     </w:p>
     <w:p>
       <w:r>
@@ -2926,31 +3540,15 @@
           <w:lang w:val="es-419"/>
         </w:rPr>
       </w:pPr>
-      <w:bookmarkStart w:id="19" w:name="_Toc92358466"/>
-      <w:proofErr w:type="spellStart"/>
+      <w:bookmarkStart w:id="19" w:name="_Toc92365209"/>
       <w:r>
         <w:rPr>
           <w:lang w:val="es-419"/>
         </w:rPr>
         <w:lastRenderedPageBreak/>
-        <w:t>Lazy</w:t>
-      </w:r>
-      <w:proofErr w:type="spellEnd"/>
-      <w:r>
-        <w:rPr>
-          <w:lang w:val="es-419"/>
-        </w:rPr>
-        <w:t xml:space="preserve"> </w:t>
-      </w:r>
-      <w:proofErr w:type="spellStart"/>
-      <w:r>
-        <w:rPr>
-          <w:lang w:val="es-419"/>
-        </w:rPr>
-        <w:t>Class</w:t>
+        <w:t>Lazy Class</w:t>
       </w:r>
       <w:bookmarkEnd w:id="19"/>
-      <w:proofErr w:type="spellEnd"/>
     </w:p>
     <w:p>
       <w:pPr>
@@ -2979,7 +3577,7 @@
                     <pic:cNvPicPr/>
                   </pic:nvPicPr>
                   <pic:blipFill>
-                    <a:blip r:embed="rId20"/>
+                    <a:blip r:embed="rId23"/>
                     <a:stretch>
                       <a:fillRect/>
                     </a:stretch>
@@ -3007,8 +3605,7 @@
           <w:lang w:val="en-US"/>
         </w:rPr>
       </w:pPr>
-      <w:bookmarkStart w:id="20" w:name="_Toc92358467"/>
-      <w:proofErr w:type="spellStart"/>
+      <w:bookmarkStart w:id="20" w:name="_Toc92365210"/>
       <w:r>
         <w:rPr>
           <w:lang w:val="en-US"/>
@@ -3016,7 +3613,6 @@
         <w:t>Consecuencias</w:t>
       </w:r>
       <w:bookmarkEnd w:id="20"/>
-      <w:proofErr w:type="spellEnd"/>
     </w:p>
     <w:p>
       <w:pPr>
@@ -3032,16 +3628,15 @@
           <w:lang w:val="en-US"/>
         </w:rPr>
       </w:pPr>
-      <w:bookmarkStart w:id="21" w:name="_Toc92358468"/>
-      <w:proofErr w:type="spellStart"/>
+      <w:bookmarkStart w:id="21" w:name="_Toc92365211"/>
       <w:r>
         <w:rPr>
           <w:lang w:val="en-US"/>
         </w:rPr>
+        <w:lastRenderedPageBreak/>
         <w:t>Técnicas</w:t>
       </w:r>
       <w:bookmarkEnd w:id="21"/>
-      <w:proofErr w:type="spellEnd"/>
     </w:p>
     <w:p>
       <w:pPr>
@@ -3050,15 +3645,356 @@
           <w:lang w:val="en-US"/>
         </w:rPr>
       </w:pPr>
-      <w:bookmarkStart w:id="22" w:name="_Toc92358469"/>
+      <w:bookmarkStart w:id="22" w:name="_Toc92365212"/>
       <w:r>
         <w:rPr>
           <w:lang w:val="en-US"/>
         </w:rPr>
-        <w:t>Replace subclass with fields</w:t>
+        <w:t xml:space="preserve">Replace </w:t>
+      </w:r>
+      <w:r>
+        <w:rPr>
+          <w:lang w:val="en-US"/>
+        </w:rPr>
+        <w:t>Delegation with Inheritance</w:t>
       </w:r>
       <w:bookmarkEnd w:id="22"/>
     </w:p>
+    <w:p>
+      <w:pPr>
+        <w:rPr>
+          <w:lang w:val="en-US"/>
+        </w:rPr>
+      </w:pPr>
+      <w:r>
+        <w:rPr>
+          <w:noProof/>
+        </w:rPr>
+        <w:drawing>
+          <wp:inline distT="0" distB="0" distL="0" distR="0" wp14:anchorId="694CF7D7" wp14:editId="398EA67D">
+            <wp:extent cx="5400040" cy="2073275"/>
+            <wp:effectExtent l="0" t="0" r="0" b="3175"/>
+            <wp:docPr id="24" name="Imagen 24"/>
+            <wp:cNvGraphicFramePr>
+              <a:graphicFrameLocks xmlns:a="http://schemas.openxmlformats.org/drawingml/2006/main" noChangeAspect="1"/>
+            </wp:cNvGraphicFramePr>
+            <a:graphic xmlns:a="http://schemas.openxmlformats.org/drawingml/2006/main">
+              <a:graphicData uri="http://schemas.openxmlformats.org/drawingml/2006/picture">
+                <pic:pic xmlns:pic="http://schemas.openxmlformats.org/drawingml/2006/picture">
+                  <pic:nvPicPr>
+                    <pic:cNvPr id="1" name=""/>
+                    <pic:cNvPicPr/>
+                  </pic:nvPicPr>
+                  <pic:blipFill>
+                    <a:blip r:embed="rId24"/>
+                    <a:stretch>
+                      <a:fillRect/>
+                    </a:stretch>
+                  </pic:blipFill>
+                  <pic:spPr>
+                    <a:xfrm>
+                      <a:off x="0" y="0"/>
+                      <a:ext cx="5400040" cy="2073275"/>
+                    </a:xfrm>
+                    <a:prstGeom prst="rect">
+                      <a:avLst/>
+                    </a:prstGeom>
+                  </pic:spPr>
+                </pic:pic>
+              </a:graphicData>
+            </a:graphic>
+          </wp:inline>
+        </w:drawing>
+      </w:r>
+    </w:p>
+    <w:p>
+      <w:pPr>
+        <w:rPr>
+          <w:lang w:val="en-US"/>
+        </w:rPr>
+      </w:pPr>
+      <w:r>
+        <w:rPr>
+          <w:lang w:val="en-US"/>
+        </w:rPr>
+        <w:br w:type="page"/>
+      </w:r>
+    </w:p>
+    <w:p>
+      <w:pPr>
+        <w:pStyle w:val="Ttulo1"/>
+        <w:rPr>
+          <w:lang w:val="en-US"/>
+        </w:rPr>
+      </w:pPr>
+      <w:bookmarkStart w:id="23" w:name="_Toc92365213"/>
+      <w:r>
+        <w:rPr>
+          <w:lang w:val="en-US"/>
+        </w:rPr>
+        <w:lastRenderedPageBreak/>
+        <w:t>Large Class</w:t>
+      </w:r>
+      <w:bookmarkEnd w:id="23"/>
+    </w:p>
+    <w:p>
+      <w:pPr>
+        <w:rPr>
+          <w:lang w:val="en-US"/>
+        </w:rPr>
+      </w:pPr>
+      <w:r>
+        <w:rPr>
+          <w:noProof/>
+        </w:rPr>
+        <w:drawing>
+          <wp:inline distT="0" distB="0" distL="0" distR="0" wp14:anchorId="45F54186" wp14:editId="4680269B">
+            <wp:extent cx="2961564" cy="3803273"/>
+            <wp:effectExtent l="0" t="0" r="0" b="6985"/>
+            <wp:docPr id="14" name="Imagen 14"/>
+            <wp:cNvGraphicFramePr>
+              <a:graphicFrameLocks xmlns:a="http://schemas.openxmlformats.org/drawingml/2006/main" noChangeAspect="1"/>
+            </wp:cNvGraphicFramePr>
+            <a:graphic xmlns:a="http://schemas.openxmlformats.org/drawingml/2006/main">
+              <a:graphicData uri="http://schemas.openxmlformats.org/drawingml/2006/picture">
+                <pic:pic xmlns:pic="http://schemas.openxmlformats.org/drawingml/2006/picture">
+                  <pic:nvPicPr>
+                    <pic:cNvPr id="1" name=""/>
+                    <pic:cNvPicPr/>
+                  </pic:nvPicPr>
+                  <pic:blipFill>
+                    <a:blip r:embed="rId25"/>
+                    <a:stretch>
+                      <a:fillRect/>
+                    </a:stretch>
+                  </pic:blipFill>
+                  <pic:spPr>
+                    <a:xfrm>
+                      <a:off x="0" y="0"/>
+                      <a:ext cx="2967009" cy="3810266"/>
+                    </a:xfrm>
+                    <a:prstGeom prst="rect">
+                      <a:avLst/>
+                    </a:prstGeom>
+                  </pic:spPr>
+                </pic:pic>
+              </a:graphicData>
+            </a:graphic>
+          </wp:inline>
+        </w:drawing>
+      </w:r>
+    </w:p>
+    <w:p>
+      <w:pPr>
+        <w:pStyle w:val="Ttulo2"/>
+        <w:rPr>
+          <w:lang w:val="en-US"/>
+        </w:rPr>
+      </w:pPr>
+      <w:bookmarkStart w:id="24" w:name="_Toc92365214"/>
+      <w:r>
+        <w:rPr>
+          <w:lang w:val="en-US"/>
+        </w:rPr>
+        <w:t>Consecuencias</w:t>
+      </w:r>
+      <w:bookmarkEnd w:id="24"/>
+    </w:p>
+    <w:p/>
+    <w:p>
+      <w:pPr>
+        <w:pStyle w:val="Ttulo2"/>
+      </w:pPr>
+      <w:bookmarkStart w:id="25" w:name="_Toc92365215"/>
+      <w:r>
+        <w:t>Tecnicas</w:t>
+      </w:r>
+      <w:bookmarkEnd w:id="25"/>
+    </w:p>
+    <w:p>
+      <w:pPr>
+        <w:pStyle w:val="Ttulo3"/>
+      </w:pPr>
+      <w:bookmarkStart w:id="26" w:name="_Toc92365216"/>
+      <w:r>
+        <w:t>Move Method</w:t>
+      </w:r>
+      <w:bookmarkEnd w:id="26"/>
+    </w:p>
+    <w:p>
+      <w:r>
+        <w:rPr>
+          <w:noProof/>
+        </w:rPr>
+        <w:drawing>
+          <wp:inline distT="0" distB="0" distL="0" distR="0" wp14:anchorId="768B2FC8" wp14:editId="302CB371">
+            <wp:extent cx="5400040" cy="3107690"/>
+            <wp:effectExtent l="0" t="0" r="0" b="0"/>
+            <wp:docPr id="7" name="Imagen 7"/>
+            <wp:cNvGraphicFramePr>
+              <a:graphicFrameLocks xmlns:a="http://schemas.openxmlformats.org/drawingml/2006/main" noChangeAspect="1"/>
+            </wp:cNvGraphicFramePr>
+            <a:graphic xmlns:a="http://schemas.openxmlformats.org/drawingml/2006/main">
+              <a:graphicData uri="http://schemas.openxmlformats.org/drawingml/2006/picture">
+                <pic:pic xmlns:pic="http://schemas.openxmlformats.org/drawingml/2006/picture">
+                  <pic:nvPicPr>
+                    <pic:cNvPr id="1" name=""/>
+                    <pic:cNvPicPr/>
+                  </pic:nvPicPr>
+                  <pic:blipFill>
+                    <a:blip r:embed="rId26"/>
+                    <a:stretch>
+                      <a:fillRect/>
+                    </a:stretch>
+                  </pic:blipFill>
+                  <pic:spPr>
+                    <a:xfrm>
+                      <a:off x="0" y="0"/>
+                      <a:ext cx="5400040" cy="3107690"/>
+                    </a:xfrm>
+                    <a:prstGeom prst="rect">
+                      <a:avLst/>
+                    </a:prstGeom>
+                  </pic:spPr>
+                </pic:pic>
+              </a:graphicData>
+            </a:graphic>
+          </wp:inline>
+        </w:drawing>
+      </w:r>
+    </w:p>
+    <w:p/>
+    <w:p>
+      <w:pPr>
+        <w:pStyle w:val="Ttulo1"/>
+      </w:pPr>
+      <w:bookmarkStart w:id="27" w:name="_Toc92365217"/>
+      <w:r>
+        <w:lastRenderedPageBreak/>
+        <w:t>Long Parameter List</w:t>
+      </w:r>
+      <w:bookmarkEnd w:id="27"/>
+    </w:p>
+    <w:p>
+      <w:r>
+        <w:rPr>
+          <w:noProof/>
+        </w:rPr>
+        <w:drawing>
+          <wp:inline distT="0" distB="0" distL="0" distR="0" wp14:anchorId="3394CF3C" wp14:editId="4D9D82BB">
+            <wp:extent cx="5400040" cy="4907280"/>
+            <wp:effectExtent l="0" t="0" r="0" b="7620"/>
+            <wp:docPr id="4" name="Imagen 4"/>
+            <wp:cNvGraphicFramePr>
+              <a:graphicFrameLocks xmlns:a="http://schemas.openxmlformats.org/drawingml/2006/main" noChangeAspect="1"/>
+            </wp:cNvGraphicFramePr>
+            <a:graphic xmlns:a="http://schemas.openxmlformats.org/drawingml/2006/main">
+              <a:graphicData uri="http://schemas.openxmlformats.org/drawingml/2006/picture">
+                <pic:pic xmlns:pic="http://schemas.openxmlformats.org/drawingml/2006/picture">
+                  <pic:nvPicPr>
+                    <pic:cNvPr id="1" name=""/>
+                    <pic:cNvPicPr/>
+                  </pic:nvPicPr>
+                  <pic:blipFill>
+                    <a:blip r:embed="rId27"/>
+                    <a:stretch>
+                      <a:fillRect/>
+                    </a:stretch>
+                  </pic:blipFill>
+                  <pic:spPr>
+                    <a:xfrm>
+                      <a:off x="0" y="0"/>
+                      <a:ext cx="5400040" cy="4907280"/>
+                    </a:xfrm>
+                    <a:prstGeom prst="rect">
+                      <a:avLst/>
+                    </a:prstGeom>
+                  </pic:spPr>
+                </pic:pic>
+              </a:graphicData>
+            </a:graphic>
+          </wp:inline>
+        </w:drawing>
+      </w:r>
+    </w:p>
+    <w:p>
+      <w:pPr>
+        <w:pStyle w:val="Ttulo2"/>
+      </w:pPr>
+      <w:bookmarkStart w:id="28" w:name="_Toc92365218"/>
+      <w:r>
+        <w:t>Consecuencias</w:t>
+      </w:r>
+      <w:bookmarkEnd w:id="28"/>
+    </w:p>
+    <w:p/>
+    <w:p>
+      <w:pPr>
+        <w:pStyle w:val="Ttulo2"/>
+      </w:pPr>
+      <w:bookmarkStart w:id="29" w:name="_Toc92365219"/>
+      <w:r>
+        <w:lastRenderedPageBreak/>
+        <w:t>Técnicas</w:t>
+      </w:r>
+      <w:bookmarkEnd w:id="29"/>
+      <w:r>
+        <w:t xml:space="preserve"> </w:t>
+      </w:r>
+    </w:p>
+    <w:p>
+      <w:pPr>
+        <w:pStyle w:val="Ttulo3"/>
+      </w:pPr>
+      <w:bookmarkStart w:id="30" w:name="_Toc92365220"/>
+      <w:r>
+        <w:t>Remove Parameter</w:t>
+      </w:r>
+      <w:bookmarkEnd w:id="30"/>
+    </w:p>
+    <w:p>
+      <w:r>
+        <w:rPr>
+          <w:noProof/>
+        </w:rPr>
+        <w:drawing>
+          <wp:inline distT="0" distB="0" distL="0" distR="0" wp14:anchorId="297E74BC" wp14:editId="22B7A343">
+            <wp:extent cx="5400040" cy="4223385"/>
+            <wp:effectExtent l="0" t="0" r="0" b="5715"/>
+            <wp:docPr id="20" name="Imagen 20"/>
+            <wp:cNvGraphicFramePr>
+              <a:graphicFrameLocks xmlns:a="http://schemas.openxmlformats.org/drawingml/2006/main" noChangeAspect="1"/>
+            </wp:cNvGraphicFramePr>
+            <a:graphic xmlns:a="http://schemas.openxmlformats.org/drawingml/2006/main">
+              <a:graphicData uri="http://schemas.openxmlformats.org/drawingml/2006/picture">
+                <pic:pic xmlns:pic="http://schemas.openxmlformats.org/drawingml/2006/picture">
+                  <pic:nvPicPr>
+                    <pic:cNvPr id="1" name=""/>
+                    <pic:cNvPicPr/>
+                  </pic:nvPicPr>
+                  <pic:blipFill>
+                    <a:blip r:embed="rId28"/>
+                    <a:stretch>
+                      <a:fillRect/>
+                    </a:stretch>
+                  </pic:blipFill>
+                  <pic:spPr>
+                    <a:xfrm>
+                      <a:off x="0" y="0"/>
+                      <a:ext cx="5400040" cy="4223385"/>
+                    </a:xfrm>
+                    <a:prstGeom prst="rect">
+                      <a:avLst/>
+                    </a:prstGeom>
+                  </pic:spPr>
+                </pic:pic>
+              </a:graphicData>
+            </a:graphic>
+          </wp:inline>
+        </w:drawing>
+      </w:r>
+    </w:p>
+    <w:p/>
     <w:sectPr>
       <w:pgSz w:w="11906" w:h="16838"/>
       <w:pgMar w:top="1417" w:right="1701" w:bottom="1417" w:left="1701" w:header="708" w:footer="708" w:gutter="0"/>
@@ -6837,6 +7773,12 @@
 </file>
 
 <file path=customXml/item1.xml><?xml version="1.0" encoding="utf-8"?>
+<p:properties xmlns:p="http://schemas.microsoft.com/office/2006/metadata/properties" xmlns:xsi="http://www.w3.org/2001/XMLSchema-instance" xmlns:pc="http://schemas.microsoft.com/office/infopath/2007/PartnerControls">
+  <documentManagement/>
+</p:properties>
+</file>
+
+<file path=customXml/item2.xml><?xml version="1.0" encoding="utf-8"?>
 <ct:contentTypeSchema xmlns:ct="http://schemas.microsoft.com/office/2006/metadata/contentType" xmlns:ma="http://schemas.microsoft.com/office/2006/metadata/properties/metaAttributes" ct:_="" ma:_="" ma:contentTypeName="Documento" ma:contentTypeID="0x010100CCC2B8A04C3A174B9408D97D80100FF7" ma:contentTypeVersion="13" ma:contentTypeDescription="Crear nuevo documento." ma:contentTypeScope="" ma:versionID="a71051b90100ac9cb6953881b1db2674">
   <xsd:schema xmlns:xsd="http://www.w3.org/2001/XMLSchema" xmlns:xs="http://www.w3.org/2001/XMLSchema" xmlns:p="http://schemas.microsoft.com/office/2006/metadata/properties" xmlns:ns3="a99313c3-3346-41ea-a21d-be1e097250e8" xmlns:ns4="50fd8999-aa2f-494b-bf6b-d24f020ab84c" targetNamespace="http://schemas.microsoft.com/office/2006/metadata/properties" ma:root="true" ma:fieldsID="e176356b532e9d61588d222f891ba912" ns3:_="" ns4:_="">
     <xsd:import namespace="a99313c3-3346-41ea-a21d-be1e097250e8"/>
@@ -7059,7 +8001,7 @@
 </ct:contentTypeSchema>
 </file>
 
-<file path=customXml/item2.xml><?xml version="1.0" encoding="utf-8"?>
+<file path=customXml/item3.xml><?xml version="1.0" encoding="utf-8"?>
 <?mso-contentType ?>
 <FormTemplates xmlns="http://schemas.microsoft.com/sharepoint/v3/contenttype/forms">
   <Display>DocumentLibraryForm</Display>
@@ -7068,17 +8010,20 @@
 </FormTemplates>
 </file>
 
-<file path=customXml/item3.xml><?xml version="1.0" encoding="utf-8"?>
+<file path=customXml/item4.xml><?xml version="1.0" encoding="utf-8"?>
 <b:Sources xmlns:b="http://schemas.openxmlformats.org/officeDocument/2006/bibliography" xmlns="http://schemas.openxmlformats.org/officeDocument/2006/bibliography" SelectedStyle="\APASixthEditionOfficeOnline.xsl" StyleName="APA" Version="6"/>
 </file>
 
-<file path=customXml/item4.xml><?xml version="1.0" encoding="utf-8"?>
-<p:properties xmlns:p="http://schemas.microsoft.com/office/2006/metadata/properties" xmlns:xsi="http://www.w3.org/2001/XMLSchema-instance" xmlns:pc="http://schemas.microsoft.com/office/infopath/2007/PartnerControls">
-  <documentManagement/>
-</p:properties>
+<file path=customXml/itemProps1.xml><?xml version="1.0" encoding="utf-8"?>
+<ds:datastoreItem xmlns:ds="http://schemas.openxmlformats.org/officeDocument/2006/customXml" ds:itemID="{93CCCD3A-ABE1-4E06-884B-420548D7839D}">
+  <ds:schemaRefs>
+    <ds:schemaRef ds:uri="http://schemas.microsoft.com/office/2006/metadata/properties"/>
+    <ds:schemaRef ds:uri="http://schemas.microsoft.com/office/infopath/2007/PartnerControls"/>
+  </ds:schemaRefs>
+</ds:datastoreItem>
 </file>
 
-<file path=customXml/itemProps1.xml><?xml version="1.0" encoding="utf-8"?>
+<file path=customXml/itemProps2.xml><?xml version="1.0" encoding="utf-8"?>
 <ds:datastoreItem xmlns:ds="http://schemas.openxmlformats.org/officeDocument/2006/customXml" ds:itemID="{7910AD4E-9234-4C12-8940-77598F6141A9}">
   <ds:schemaRefs>
     <ds:schemaRef ds:uri="http://schemas.microsoft.com/office/2006/metadata/contentType"/>
@@ -7097,7 +8042,7 @@
 </ds:datastoreItem>
 </file>
 
-<file path=customXml/itemProps2.xml><?xml version="1.0" encoding="utf-8"?>
+<file path=customXml/itemProps3.xml><?xml version="1.0" encoding="utf-8"?>
 <ds:datastoreItem xmlns:ds="http://schemas.openxmlformats.org/officeDocument/2006/customXml" ds:itemID="{A4A43F20-EBF7-490E-9005-0DDD9B6514E8}">
   <ds:schemaRefs>
     <ds:schemaRef ds:uri="http://schemas.microsoft.com/sharepoint/v3/contenttype/forms"/>
@@ -7105,19 +8050,10 @@
 </ds:datastoreItem>
 </file>
 
-<file path=customXml/itemProps3.xml><?xml version="1.0" encoding="utf-8"?>
+<file path=customXml/itemProps4.xml><?xml version="1.0" encoding="utf-8"?>
 <ds:datastoreItem xmlns:ds="http://schemas.openxmlformats.org/officeDocument/2006/customXml" ds:itemID="{8E2CB37D-F8D9-427F-87CD-CCFC6611F8B8}">
   <ds:schemaRefs>
     <ds:schemaRef ds:uri="http://schemas.openxmlformats.org/officeDocument/2006/bibliography"/>
   </ds:schemaRefs>
 </ds:datastoreItem>
-</file>
-
-<file path=customXml/itemProps4.xml><?xml version="1.0" encoding="utf-8"?>
-<ds:datastoreItem xmlns:ds="http://schemas.openxmlformats.org/officeDocument/2006/customXml" ds:itemID="{93CCCD3A-ABE1-4E06-884B-420548D7839D}">
-  <ds:schemaRefs>
-    <ds:schemaRef ds:uri="http://schemas.microsoft.com/office/2006/metadata/properties"/>
-    <ds:schemaRef ds:uri="http://schemas.microsoft.com/office/infopath/2007/PartnerControls"/>
-  </ds:schemaRefs>
-</ds:datastoreItem>
 </file>
</xml_diff>